<commit_message>
Added Graphs for Section 2 Part 1 & 2 to the report
</commit_message>
<xml_diff>
--- a/40145342_assignment2_report.docx
+++ b/40145342_assignment2_report.docx
@@ -627,17 +627,1096 @@
       </w:r>
     </w:p>
     <w:p>
-      <w:bookmarkStart w:id="0" w:name="_GoBack"/>
-      <w:bookmarkEnd w:id="0"/>
-    </w:p>
+      <w:proofErr w:type="spellStart"/>
+      <w:r>
+        <w:t>djjdjdjd</w:t>
+      </w:r>
+      <w:proofErr w:type="spellEnd"/>
+    </w:p>
+    <w:p>
+      <w:pPr>
+        <w:jc w:val="center"/>
+      </w:pPr>
+      <w:r>
+        <w:rPr>
+          <w:noProof/>
+        </w:rPr>
+        <w:drawing>
+          <wp:inline distT="0" distB="0" distL="0" distR="0" wp14:anchorId="2E505859" wp14:editId="0441E62B">
+            <wp:extent cx="2880000" cy="2880000"/>
+            <wp:effectExtent l="0" t="0" r="3175" b="3175"/>
+            <wp:docPr id="10" name="Picture 10"/>
+            <wp:cNvGraphicFramePr>
+              <a:graphicFrameLocks xmlns:a="http://schemas.openxmlformats.org/drawingml/2006/main" noChangeAspect="1"/>
+            </wp:cNvGraphicFramePr>
+            <a:graphic xmlns:a="http://schemas.openxmlformats.org/drawingml/2006/main">
+              <a:graphicData uri="http://schemas.openxmlformats.org/drawingml/2006/picture">
+                <pic:pic xmlns:pic="http://schemas.openxmlformats.org/drawingml/2006/picture">
+                  <pic:nvPicPr>
+                    <pic:cNvPr id="10" name="part1_accuracy_graph.png"/>
+                    <pic:cNvPicPr/>
+                  </pic:nvPicPr>
+                  <pic:blipFill>
+                    <a:blip r:embed="rId13" cstate="print">
+                      <a:extLst>
+                        <a:ext uri="{28A0092B-C50C-407E-A947-70E740481C1C}">
+                          <a14:useLocalDpi xmlns:a14="http://schemas.microsoft.com/office/drawing/2010/main" val="0"/>
+                        </a:ext>
+                      </a:extLst>
+                    </a:blip>
+                    <a:stretch>
+                      <a:fillRect/>
+                    </a:stretch>
+                  </pic:blipFill>
+                  <pic:spPr>
+                    <a:xfrm>
+                      <a:off x="0" y="0"/>
+                      <a:ext cx="2880000" cy="2880000"/>
+                    </a:xfrm>
+                    <a:prstGeom prst="rect">
+                      <a:avLst/>
+                    </a:prstGeom>
+                  </pic:spPr>
+                </pic:pic>
+              </a:graphicData>
+            </a:graphic>
+          </wp:inline>
+        </w:drawing>
+      </w:r>
+    </w:p>
+    <w:tbl>
+      <w:tblPr>
+        <w:tblStyle w:val="TableGrid"/>
+        <w:tblW w:w="0" w:type="auto"/>
+        <w:tblLook w:val="04A0" w:firstRow="1" w:lastRow="0" w:firstColumn="1" w:lastColumn="0" w:noHBand="0" w:noVBand="1"/>
+      </w:tblPr>
+      <w:tblGrid>
+        <w:gridCol w:w="886"/>
+        <w:gridCol w:w="885"/>
+        <w:gridCol w:w="885"/>
+        <w:gridCol w:w="885"/>
+        <w:gridCol w:w="885"/>
+        <w:gridCol w:w="885"/>
+        <w:gridCol w:w="885"/>
+        <w:gridCol w:w="885"/>
+        <w:gridCol w:w="885"/>
+        <w:gridCol w:w="885"/>
+        <w:gridCol w:w="885"/>
+      </w:tblGrid>
+      <w:tr>
+        <w:tc>
+          <w:tcPr>
+            <w:tcW w:w="886" w:type="dxa"/>
+          </w:tcPr>
+          <w:p>
+            <w:pPr>
+              <w:rPr>
+                <w:b/>
+                <w:sz w:val="15"/>
+                <w:szCs w:val="22"/>
+              </w:rPr>
+            </w:pPr>
+            <w:r>
+              <w:rPr>
+                <w:b/>
+                <w:sz w:val="15"/>
+                <w:szCs w:val="22"/>
+              </w:rPr>
+              <w:t>K Value</w:t>
+            </w:r>
+          </w:p>
+        </w:tc>
+        <w:tc>
+          <w:tcPr>
+            <w:tcW w:w="885" w:type="dxa"/>
+          </w:tcPr>
+          <w:p>
+            <w:pPr>
+              <w:rPr>
+                <w:sz w:val="15"/>
+                <w:szCs w:val="22"/>
+              </w:rPr>
+            </w:pPr>
+            <w:r>
+              <w:rPr>
+                <w:sz w:val="15"/>
+                <w:szCs w:val="22"/>
+              </w:rPr>
+              <w:t>1</w:t>
+            </w:r>
+          </w:p>
+        </w:tc>
+        <w:tc>
+          <w:tcPr>
+            <w:tcW w:w="885" w:type="dxa"/>
+          </w:tcPr>
+          <w:p>
+            <w:pPr>
+              <w:rPr>
+                <w:sz w:val="15"/>
+                <w:szCs w:val="22"/>
+              </w:rPr>
+            </w:pPr>
+            <w:r>
+              <w:rPr>
+                <w:sz w:val="15"/>
+                <w:szCs w:val="22"/>
+              </w:rPr>
+              <w:t>3</w:t>
+            </w:r>
+          </w:p>
+        </w:tc>
+        <w:tc>
+          <w:tcPr>
+            <w:tcW w:w="885" w:type="dxa"/>
+          </w:tcPr>
+          <w:p>
+            <w:pPr>
+              <w:rPr>
+                <w:sz w:val="15"/>
+                <w:szCs w:val="22"/>
+              </w:rPr>
+            </w:pPr>
+            <w:r>
+              <w:rPr>
+                <w:sz w:val="15"/>
+                <w:szCs w:val="22"/>
+              </w:rPr>
+              <w:t>5</w:t>
+            </w:r>
+          </w:p>
+        </w:tc>
+        <w:tc>
+          <w:tcPr>
+            <w:tcW w:w="885" w:type="dxa"/>
+          </w:tcPr>
+          <w:p>
+            <w:pPr>
+              <w:rPr>
+                <w:sz w:val="15"/>
+                <w:szCs w:val="22"/>
+              </w:rPr>
+            </w:pPr>
+            <w:r>
+              <w:rPr>
+                <w:sz w:val="15"/>
+                <w:szCs w:val="22"/>
+              </w:rPr>
+              <w:t>7</w:t>
+            </w:r>
+          </w:p>
+        </w:tc>
+        <w:tc>
+          <w:tcPr>
+            <w:tcW w:w="885" w:type="dxa"/>
+          </w:tcPr>
+          <w:p>
+            <w:pPr>
+              <w:rPr>
+                <w:sz w:val="15"/>
+                <w:szCs w:val="22"/>
+              </w:rPr>
+            </w:pPr>
+            <w:r>
+              <w:rPr>
+                <w:sz w:val="15"/>
+                <w:szCs w:val="22"/>
+              </w:rPr>
+              <w:t>9</w:t>
+            </w:r>
+          </w:p>
+        </w:tc>
+        <w:tc>
+          <w:tcPr>
+            <w:tcW w:w="885" w:type="dxa"/>
+          </w:tcPr>
+          <w:p>
+            <w:pPr>
+              <w:rPr>
+                <w:sz w:val="15"/>
+                <w:szCs w:val="22"/>
+              </w:rPr>
+            </w:pPr>
+            <w:r>
+              <w:rPr>
+                <w:sz w:val="15"/>
+                <w:szCs w:val="22"/>
+              </w:rPr>
+              <w:t>11</w:t>
+            </w:r>
+          </w:p>
+        </w:tc>
+        <w:tc>
+          <w:tcPr>
+            <w:tcW w:w="885" w:type="dxa"/>
+          </w:tcPr>
+          <w:p>
+            <w:pPr>
+              <w:rPr>
+                <w:sz w:val="15"/>
+                <w:szCs w:val="22"/>
+              </w:rPr>
+            </w:pPr>
+            <w:r>
+              <w:rPr>
+                <w:sz w:val="15"/>
+                <w:szCs w:val="22"/>
+              </w:rPr>
+              <w:t>15</w:t>
+            </w:r>
+          </w:p>
+        </w:tc>
+        <w:tc>
+          <w:tcPr>
+            <w:tcW w:w="885" w:type="dxa"/>
+          </w:tcPr>
+          <w:p>
+            <w:pPr>
+              <w:rPr>
+                <w:sz w:val="15"/>
+                <w:szCs w:val="22"/>
+              </w:rPr>
+            </w:pPr>
+            <w:r>
+              <w:rPr>
+                <w:sz w:val="15"/>
+                <w:szCs w:val="22"/>
+              </w:rPr>
+              <w:t>19</w:t>
+            </w:r>
+          </w:p>
+        </w:tc>
+        <w:tc>
+          <w:tcPr>
+            <w:tcW w:w="885" w:type="dxa"/>
+          </w:tcPr>
+          <w:p>
+            <w:pPr>
+              <w:rPr>
+                <w:sz w:val="15"/>
+                <w:szCs w:val="22"/>
+              </w:rPr>
+            </w:pPr>
+            <w:r>
+              <w:rPr>
+                <w:sz w:val="15"/>
+                <w:szCs w:val="22"/>
+              </w:rPr>
+              <w:t>23</w:t>
+            </w:r>
+          </w:p>
+        </w:tc>
+        <w:tc>
+          <w:tcPr>
+            <w:tcW w:w="885" w:type="dxa"/>
+          </w:tcPr>
+          <w:p>
+            <w:pPr>
+              <w:rPr>
+                <w:sz w:val="15"/>
+                <w:szCs w:val="22"/>
+              </w:rPr>
+            </w:pPr>
+            <w:r>
+              <w:rPr>
+                <w:sz w:val="15"/>
+                <w:szCs w:val="22"/>
+              </w:rPr>
+              <w:t>31</w:t>
+            </w:r>
+          </w:p>
+        </w:tc>
+      </w:tr>
+      <w:tr>
+        <w:tc>
+          <w:tcPr>
+            <w:tcW w:w="886" w:type="dxa"/>
+          </w:tcPr>
+          <w:p>
+            <w:pPr>
+              <w:rPr>
+                <w:b/>
+                <w:sz w:val="15"/>
+                <w:szCs w:val="22"/>
+              </w:rPr>
+            </w:pPr>
+            <w:r>
+              <w:rPr>
+                <w:b/>
+                <w:sz w:val="15"/>
+                <w:szCs w:val="22"/>
+              </w:rPr>
+              <w:t>Accuracy</w:t>
+            </w:r>
+          </w:p>
+        </w:tc>
+        <w:tc>
+          <w:tcPr>
+            <w:tcW w:w="885" w:type="dxa"/>
+          </w:tcPr>
+          <w:p>
+            <w:pPr>
+              <w:rPr>
+                <w:sz w:val="15"/>
+                <w:szCs w:val="22"/>
+              </w:rPr>
+            </w:pPr>
+            <w:r>
+              <w:rPr>
+                <w:color w:val="000000"/>
+                <w:sz w:val="15"/>
+                <w:szCs w:val="22"/>
+              </w:rPr>
+              <w:t>0.5822785</w:t>
+            </w:r>
+          </w:p>
+        </w:tc>
+        <w:tc>
+          <w:tcPr>
+            <w:tcW w:w="885" w:type="dxa"/>
+          </w:tcPr>
+          <w:p>
+            <w:pPr>
+              <w:rPr>
+                <w:sz w:val="15"/>
+                <w:szCs w:val="22"/>
+              </w:rPr>
+            </w:pPr>
+            <w:r>
+              <w:rPr>
+                <w:color w:val="000000"/>
+                <w:sz w:val="15"/>
+                <w:szCs w:val="22"/>
+              </w:rPr>
+              <w:t>0.5837854</w:t>
+            </w:r>
+          </w:p>
+        </w:tc>
+        <w:tc>
+          <w:tcPr>
+            <w:tcW w:w="885" w:type="dxa"/>
+          </w:tcPr>
+          <w:p>
+            <w:pPr>
+              <w:rPr>
+                <w:sz w:val="15"/>
+                <w:szCs w:val="22"/>
+              </w:rPr>
+            </w:pPr>
+            <w:r>
+              <w:rPr>
+                <w:color w:val="000000"/>
+                <w:sz w:val="15"/>
+                <w:szCs w:val="22"/>
+              </w:rPr>
+              <w:t>0.5846896</w:t>
+            </w:r>
+          </w:p>
+        </w:tc>
+        <w:tc>
+          <w:tcPr>
+            <w:tcW w:w="885" w:type="dxa"/>
+          </w:tcPr>
+          <w:p>
+            <w:pPr>
+              <w:rPr>
+                <w:sz w:val="15"/>
+                <w:szCs w:val="22"/>
+              </w:rPr>
+            </w:pPr>
+            <w:r>
+              <w:rPr>
+                <w:color w:val="000000"/>
+                <w:sz w:val="15"/>
+                <w:szCs w:val="22"/>
+              </w:rPr>
+              <w:t>0.5931284</w:t>
+            </w:r>
+          </w:p>
+        </w:tc>
+        <w:tc>
+          <w:tcPr>
+            <w:tcW w:w="885" w:type="dxa"/>
+          </w:tcPr>
+          <w:p>
+            <w:pPr>
+              <w:rPr>
+                <w:sz w:val="15"/>
+                <w:szCs w:val="22"/>
+              </w:rPr>
+            </w:pPr>
+            <w:r>
+              <w:rPr>
+                <w:color w:val="000000"/>
+                <w:sz w:val="15"/>
+                <w:szCs w:val="22"/>
+              </w:rPr>
+              <w:t>0.5864979</w:t>
+            </w:r>
+          </w:p>
+        </w:tc>
+        <w:tc>
+          <w:tcPr>
+            <w:tcW w:w="885" w:type="dxa"/>
+          </w:tcPr>
+          <w:p>
+            <w:pPr>
+              <w:rPr>
+                <w:sz w:val="15"/>
+                <w:szCs w:val="22"/>
+              </w:rPr>
+            </w:pPr>
+            <w:r>
+              <w:rPr>
+                <w:color w:val="000000"/>
+                <w:sz w:val="15"/>
+                <w:szCs w:val="22"/>
+              </w:rPr>
+              <w:t>0.5795660</w:t>
+            </w:r>
+          </w:p>
+        </w:tc>
+        <w:tc>
+          <w:tcPr>
+            <w:tcW w:w="885" w:type="dxa"/>
+          </w:tcPr>
+          <w:p>
+            <w:pPr>
+              <w:rPr>
+                <w:sz w:val="15"/>
+                <w:szCs w:val="22"/>
+              </w:rPr>
+            </w:pPr>
+            <w:r>
+              <w:rPr>
+                <w:color w:val="000000"/>
+                <w:sz w:val="15"/>
+                <w:szCs w:val="22"/>
+              </w:rPr>
+              <w:t>0.5756480</w:t>
+            </w:r>
+          </w:p>
+        </w:tc>
+        <w:tc>
+          <w:tcPr>
+            <w:tcW w:w="885" w:type="dxa"/>
+          </w:tcPr>
+          <w:p>
+            <w:pPr>
+              <w:rPr>
+                <w:sz w:val="15"/>
+                <w:szCs w:val="22"/>
+              </w:rPr>
+            </w:pPr>
+            <w:r>
+              <w:rPr>
+                <w:color w:val="000000"/>
+                <w:sz w:val="15"/>
+                <w:szCs w:val="22"/>
+              </w:rPr>
+              <w:t>0.5705244</w:t>
+            </w:r>
+          </w:p>
+        </w:tc>
+        <w:tc>
+          <w:tcPr>
+            <w:tcW w:w="885" w:type="dxa"/>
+          </w:tcPr>
+          <w:p>
+            <w:pPr>
+              <w:rPr>
+                <w:sz w:val="15"/>
+                <w:szCs w:val="22"/>
+              </w:rPr>
+            </w:pPr>
+            <w:r>
+              <w:rPr>
+                <w:color w:val="000000"/>
+                <w:sz w:val="15"/>
+                <w:szCs w:val="22"/>
+              </w:rPr>
+              <w:t>0.5675105</w:t>
+            </w:r>
+          </w:p>
+        </w:tc>
+        <w:tc>
+          <w:tcPr>
+            <w:tcW w:w="885" w:type="dxa"/>
+          </w:tcPr>
+          <w:p>
+            <w:pPr>
+              <w:rPr>
+                <w:sz w:val="15"/>
+                <w:szCs w:val="22"/>
+              </w:rPr>
+            </w:pPr>
+            <w:r>
+              <w:rPr>
+                <w:color w:val="000000"/>
+                <w:sz w:val="15"/>
+                <w:szCs w:val="22"/>
+              </w:rPr>
+              <w:t>0.5578662</w:t>
+            </w:r>
+          </w:p>
+        </w:tc>
+      </w:tr>
+    </w:tbl>
+    <w:p/>
     <w:p>
       <w:pPr>
         <w:pStyle w:val="Heading2"/>
       </w:pPr>
       <w:r>
+        <w:lastRenderedPageBreak/>
         <w:t>Section 2.2</w:t>
       </w:r>
     </w:p>
+    <w:p>
+      <w:proofErr w:type="spellStart"/>
+      <w:r>
+        <w:t>djdjdjd</w:t>
+      </w:r>
+      <w:proofErr w:type="spellEnd"/>
+    </w:p>
+    <w:p>
+      <w:pPr>
+        <w:jc w:val="center"/>
+      </w:pPr>
+      <w:r>
+        <w:rPr>
+          <w:noProof/>
+        </w:rPr>
+        <w:drawing>
+          <wp:inline distT="0" distB="0" distL="0" distR="0" wp14:anchorId="15ADDE56" wp14:editId="4F6E59BB">
+            <wp:extent cx="2880000" cy="2880000"/>
+            <wp:effectExtent l="0" t="0" r="3175" b="3175"/>
+            <wp:docPr id="12" name="Picture 12"/>
+            <wp:cNvGraphicFramePr>
+              <a:graphicFrameLocks xmlns:a="http://schemas.openxmlformats.org/drawingml/2006/main" noChangeAspect="1"/>
+            </wp:cNvGraphicFramePr>
+            <a:graphic xmlns:a="http://schemas.openxmlformats.org/drawingml/2006/main">
+              <a:graphicData uri="http://schemas.openxmlformats.org/drawingml/2006/picture">
+                <pic:pic xmlns:pic="http://schemas.openxmlformats.org/drawingml/2006/picture">
+                  <pic:nvPicPr>
+                    <pic:cNvPr id="12" name="part2_accuracy_graph.png"/>
+                    <pic:cNvPicPr/>
+                  </pic:nvPicPr>
+                  <pic:blipFill>
+                    <a:blip r:embed="rId14" cstate="print">
+                      <a:extLst>
+                        <a:ext uri="{28A0092B-C50C-407E-A947-70E740481C1C}">
+                          <a14:useLocalDpi xmlns:a14="http://schemas.microsoft.com/office/drawing/2010/main" val="0"/>
+                        </a:ext>
+                      </a:extLst>
+                    </a:blip>
+                    <a:stretch>
+                      <a:fillRect/>
+                    </a:stretch>
+                  </pic:blipFill>
+                  <pic:spPr>
+                    <a:xfrm>
+                      <a:off x="0" y="0"/>
+                      <a:ext cx="2880000" cy="2880000"/>
+                    </a:xfrm>
+                    <a:prstGeom prst="rect">
+                      <a:avLst/>
+                    </a:prstGeom>
+                  </pic:spPr>
+                </pic:pic>
+              </a:graphicData>
+            </a:graphic>
+          </wp:inline>
+        </w:drawing>
+      </w:r>
+    </w:p>
+    <w:tbl>
+      <w:tblPr>
+        <w:tblStyle w:val="TableGrid"/>
+        <w:tblW w:w="0" w:type="auto"/>
+        <w:tblLook w:val="04A0" w:firstRow="1" w:lastRow="0" w:firstColumn="1" w:lastColumn="0" w:noHBand="0" w:noVBand="1"/>
+      </w:tblPr>
+      <w:tblGrid>
+        <w:gridCol w:w="826"/>
+        <w:gridCol w:w="896"/>
+        <w:gridCol w:w="895"/>
+        <w:gridCol w:w="895"/>
+        <w:gridCol w:w="895"/>
+        <w:gridCol w:w="895"/>
+        <w:gridCol w:w="895"/>
+        <w:gridCol w:w="895"/>
+        <w:gridCol w:w="895"/>
+        <w:gridCol w:w="895"/>
+        <w:gridCol w:w="854"/>
+      </w:tblGrid>
+      <w:tr>
+        <w:tc>
+          <w:tcPr>
+            <w:tcW w:w="663" w:type="dxa"/>
+          </w:tcPr>
+          <w:p>
+            <w:pPr>
+              <w:rPr>
+                <w:b/>
+                <w:sz w:val="15"/>
+                <w:szCs w:val="15"/>
+              </w:rPr>
+            </w:pPr>
+            <w:r>
+              <w:rPr>
+                <w:b/>
+                <w:sz w:val="15"/>
+                <w:szCs w:val="15"/>
+              </w:rPr>
+              <w:t>K Value</w:t>
+            </w:r>
+          </w:p>
+        </w:tc>
+        <w:tc>
+          <w:tcPr>
+            <w:tcW w:w="928" w:type="dxa"/>
+          </w:tcPr>
+          <w:p>
+            <w:pPr>
+              <w:rPr>
+                <w:sz w:val="15"/>
+                <w:szCs w:val="15"/>
+              </w:rPr>
+            </w:pPr>
+            <w:r>
+              <w:rPr>
+                <w:sz w:val="15"/>
+                <w:szCs w:val="15"/>
+              </w:rPr>
+              <w:t>1</w:t>
+            </w:r>
+          </w:p>
+        </w:tc>
+        <w:tc>
+          <w:tcPr>
+            <w:tcW w:w="929" w:type="dxa"/>
+          </w:tcPr>
+          <w:p>
+            <w:pPr>
+              <w:rPr>
+                <w:sz w:val="15"/>
+                <w:szCs w:val="15"/>
+              </w:rPr>
+            </w:pPr>
+            <w:r>
+              <w:rPr>
+                <w:sz w:val="15"/>
+                <w:szCs w:val="15"/>
+              </w:rPr>
+              <w:t>3</w:t>
+            </w:r>
+          </w:p>
+        </w:tc>
+        <w:tc>
+          <w:tcPr>
+            <w:tcW w:w="929" w:type="dxa"/>
+          </w:tcPr>
+          <w:p>
+            <w:pPr>
+              <w:rPr>
+                <w:sz w:val="15"/>
+                <w:szCs w:val="15"/>
+              </w:rPr>
+            </w:pPr>
+            <w:r>
+              <w:rPr>
+                <w:sz w:val="15"/>
+                <w:szCs w:val="15"/>
+              </w:rPr>
+              <w:t>5</w:t>
+            </w:r>
+          </w:p>
+        </w:tc>
+        <w:tc>
+          <w:tcPr>
+            <w:tcW w:w="929" w:type="dxa"/>
+          </w:tcPr>
+          <w:p>
+            <w:pPr>
+              <w:rPr>
+                <w:sz w:val="15"/>
+                <w:szCs w:val="15"/>
+              </w:rPr>
+            </w:pPr>
+            <w:r>
+              <w:rPr>
+                <w:sz w:val="15"/>
+                <w:szCs w:val="15"/>
+              </w:rPr>
+              <w:t>7</w:t>
+            </w:r>
+          </w:p>
+        </w:tc>
+        <w:tc>
+          <w:tcPr>
+            <w:tcW w:w="929" w:type="dxa"/>
+          </w:tcPr>
+          <w:p>
+            <w:pPr>
+              <w:rPr>
+                <w:sz w:val="15"/>
+                <w:szCs w:val="15"/>
+              </w:rPr>
+            </w:pPr>
+            <w:r>
+              <w:rPr>
+                <w:sz w:val="15"/>
+                <w:szCs w:val="15"/>
+              </w:rPr>
+              <w:t>9</w:t>
+            </w:r>
+          </w:p>
+        </w:tc>
+        <w:tc>
+          <w:tcPr>
+            <w:tcW w:w="929" w:type="dxa"/>
+          </w:tcPr>
+          <w:p>
+            <w:pPr>
+              <w:rPr>
+                <w:sz w:val="15"/>
+                <w:szCs w:val="15"/>
+              </w:rPr>
+            </w:pPr>
+            <w:r>
+              <w:rPr>
+                <w:sz w:val="15"/>
+                <w:szCs w:val="15"/>
+              </w:rPr>
+              <w:t>11</w:t>
+            </w:r>
+          </w:p>
+        </w:tc>
+        <w:tc>
+          <w:tcPr>
+            <w:tcW w:w="929" w:type="dxa"/>
+          </w:tcPr>
+          <w:p>
+            <w:pPr>
+              <w:rPr>
+                <w:sz w:val="15"/>
+                <w:szCs w:val="15"/>
+              </w:rPr>
+            </w:pPr>
+            <w:r>
+              <w:rPr>
+                <w:sz w:val="15"/>
+                <w:szCs w:val="15"/>
+              </w:rPr>
+              <w:t>15</w:t>
+            </w:r>
+          </w:p>
+        </w:tc>
+        <w:tc>
+          <w:tcPr>
+            <w:tcW w:w="929" w:type="dxa"/>
+          </w:tcPr>
+          <w:p>
+            <w:pPr>
+              <w:rPr>
+                <w:sz w:val="15"/>
+                <w:szCs w:val="15"/>
+              </w:rPr>
+            </w:pPr>
+            <w:r>
+              <w:rPr>
+                <w:sz w:val="15"/>
+                <w:szCs w:val="15"/>
+              </w:rPr>
+              <w:t>19</w:t>
+            </w:r>
+          </w:p>
+        </w:tc>
+        <w:tc>
+          <w:tcPr>
+            <w:tcW w:w="929" w:type="dxa"/>
+          </w:tcPr>
+          <w:p>
+            <w:pPr>
+              <w:rPr>
+                <w:sz w:val="15"/>
+                <w:szCs w:val="15"/>
+              </w:rPr>
+            </w:pPr>
+            <w:r>
+              <w:rPr>
+                <w:sz w:val="15"/>
+                <w:szCs w:val="15"/>
+              </w:rPr>
+              <w:t>23</w:t>
+            </w:r>
+          </w:p>
+        </w:tc>
+        <w:tc>
+          <w:tcPr>
+            <w:tcW w:w="713" w:type="dxa"/>
+          </w:tcPr>
+          <w:p>
+            <w:pPr>
+              <w:rPr>
+                <w:sz w:val="15"/>
+                <w:szCs w:val="15"/>
+              </w:rPr>
+            </w:pPr>
+            <w:r>
+              <w:rPr>
+                <w:sz w:val="15"/>
+                <w:szCs w:val="15"/>
+              </w:rPr>
+              <w:t>31</w:t>
+            </w:r>
+          </w:p>
+        </w:tc>
+      </w:tr>
+      <w:tr>
+        <w:tc>
+          <w:tcPr>
+            <w:tcW w:w="663" w:type="dxa"/>
+          </w:tcPr>
+          <w:p>
+            <w:pPr>
+              <w:rPr>
+                <w:b/>
+                <w:sz w:val="15"/>
+                <w:szCs w:val="15"/>
+              </w:rPr>
+            </w:pPr>
+            <w:r>
+              <w:rPr>
+                <w:b/>
+                <w:sz w:val="15"/>
+                <w:szCs w:val="15"/>
+              </w:rPr>
+              <w:t>Accuracy</w:t>
+            </w:r>
+          </w:p>
+        </w:tc>
+        <w:tc>
+          <w:tcPr>
+            <w:tcW w:w="928" w:type="dxa"/>
+          </w:tcPr>
+          <w:p>
+            <w:pPr>
+              <w:rPr>
+                <w:sz w:val="15"/>
+                <w:szCs w:val="15"/>
+              </w:rPr>
+            </w:pPr>
+            <w:r>
+              <w:rPr>
+                <w:color w:val="000000"/>
+                <w:sz w:val="15"/>
+                <w:szCs w:val="15"/>
+              </w:rPr>
+              <w:t>0.5719955</w:t>
+            </w:r>
+          </w:p>
+        </w:tc>
+        <w:tc>
+          <w:tcPr>
+            <w:tcW w:w="929" w:type="dxa"/>
+            <w:vAlign w:val="center"/>
+          </w:tcPr>
+          <w:p>
+            <w:pPr>
+              <w:rPr>
+                <w:sz w:val="15"/>
+                <w:szCs w:val="15"/>
+              </w:rPr>
+            </w:pPr>
+            <w:r>
+              <w:rPr>
+                <w:color w:val="000000"/>
+                <w:sz w:val="15"/>
+                <w:szCs w:val="15"/>
+              </w:rPr>
+              <w:t>0.5829932</w:t>
+            </w:r>
+          </w:p>
+        </w:tc>
+        <w:tc>
+          <w:tcPr>
+            <w:tcW w:w="929" w:type="dxa"/>
+            <w:vAlign w:val="center"/>
+          </w:tcPr>
+          <w:p>
+            <w:pPr>
+              <w:rPr>
+                <w:sz w:val="15"/>
+                <w:szCs w:val="15"/>
+              </w:rPr>
+            </w:pPr>
+            <w:r>
+              <w:rPr>
+                <w:color w:val="000000"/>
+                <w:sz w:val="15"/>
+                <w:szCs w:val="15"/>
+              </w:rPr>
+              <w:t>0.5916100</w:t>
+            </w:r>
+          </w:p>
+        </w:tc>
+        <w:tc>
+          <w:tcPr>
+            <w:tcW w:w="929" w:type="dxa"/>
+            <w:vAlign w:val="center"/>
+          </w:tcPr>
+          <w:p>
+            <w:pPr>
+              <w:rPr>
+                <w:sz w:val="15"/>
+                <w:szCs w:val="15"/>
+              </w:rPr>
+            </w:pPr>
+            <w:r>
+              <w:rPr>
+                <w:color w:val="000000"/>
+                <w:sz w:val="15"/>
+                <w:szCs w:val="15"/>
+              </w:rPr>
+              <w:t>0.5941043</w:t>
+            </w:r>
+          </w:p>
+        </w:tc>
+        <w:tc>
+          <w:tcPr>
+            <w:tcW w:w="929" w:type="dxa"/>
+            <w:vAlign w:val="center"/>
+          </w:tcPr>
+          <w:p>
+            <w:pPr>
+              <w:rPr>
+                <w:sz w:val="15"/>
+                <w:szCs w:val="15"/>
+              </w:rPr>
+            </w:pPr>
+            <w:r>
+              <w:rPr>
+                <w:color w:val="000000"/>
+                <w:sz w:val="15"/>
+                <w:szCs w:val="15"/>
+              </w:rPr>
+              <w:t>0.5918367</w:t>
+            </w:r>
+          </w:p>
+        </w:tc>
+        <w:tc>
+          <w:tcPr>
+            <w:tcW w:w="929" w:type="dxa"/>
+            <w:vAlign w:val="center"/>
+          </w:tcPr>
+          <w:p>
+            <w:pPr>
+              <w:rPr>
+                <w:sz w:val="15"/>
+                <w:szCs w:val="15"/>
+              </w:rPr>
+            </w:pPr>
+            <w:r>
+              <w:rPr>
+                <w:color w:val="000000"/>
+                <w:sz w:val="15"/>
+                <w:szCs w:val="15"/>
+              </w:rPr>
+              <w:t>0.5831066</w:t>
+            </w:r>
+          </w:p>
+        </w:tc>
+        <w:tc>
+          <w:tcPr>
+            <w:tcW w:w="929" w:type="dxa"/>
+            <w:vAlign w:val="center"/>
+          </w:tcPr>
+          <w:p>
+            <w:pPr>
+              <w:rPr>
+                <w:sz w:val="15"/>
+                <w:szCs w:val="15"/>
+              </w:rPr>
+            </w:pPr>
+            <w:r>
+              <w:rPr>
+                <w:color w:val="000000"/>
+                <w:sz w:val="15"/>
+                <w:szCs w:val="15"/>
+              </w:rPr>
+              <w:t>0.5857143</w:t>
+            </w:r>
+          </w:p>
+        </w:tc>
+        <w:tc>
+          <w:tcPr>
+            <w:tcW w:w="929" w:type="dxa"/>
+            <w:vAlign w:val="center"/>
+          </w:tcPr>
+          <w:p>
+            <w:pPr>
+              <w:rPr>
+                <w:sz w:val="15"/>
+                <w:szCs w:val="15"/>
+              </w:rPr>
+            </w:pPr>
+            <w:r>
+              <w:rPr>
+                <w:color w:val="000000"/>
+                <w:sz w:val="15"/>
+                <w:szCs w:val="15"/>
+              </w:rPr>
+              <w:t>0.5792517</w:t>
+            </w:r>
+          </w:p>
+        </w:tc>
+        <w:tc>
+          <w:tcPr>
+            <w:tcW w:w="929" w:type="dxa"/>
+            <w:vAlign w:val="center"/>
+          </w:tcPr>
+          <w:p>
+            <w:pPr>
+              <w:rPr>
+                <w:sz w:val="15"/>
+                <w:szCs w:val="15"/>
+              </w:rPr>
+            </w:pPr>
+            <w:r>
+              <w:rPr>
+                <w:color w:val="000000"/>
+                <w:sz w:val="15"/>
+                <w:szCs w:val="15"/>
+              </w:rPr>
+              <w:t>0.5730159</w:t>
+            </w:r>
+          </w:p>
+        </w:tc>
+        <w:tc>
+          <w:tcPr>
+            <w:tcW w:w="713" w:type="dxa"/>
+            <w:vAlign w:val="center"/>
+          </w:tcPr>
+          <w:p>
+            <w:pPr>
+              <w:rPr>
+                <w:sz w:val="15"/>
+                <w:szCs w:val="15"/>
+              </w:rPr>
+            </w:pPr>
+            <w:r>
+              <w:rPr>
+                <w:color w:val="000000"/>
+                <w:sz w:val="15"/>
+                <w:szCs w:val="15"/>
+              </w:rPr>
+              <w:t>0.5654195</w:t>
+            </w:r>
+          </w:p>
+        </w:tc>
+      </w:tr>
+    </w:tbl>
     <w:p/>
     <w:p>
       <w:pPr>
@@ -653,7 +1732,12 @@
         <w:pStyle w:val="Heading1"/>
       </w:pPr>
       <w:r>
-        <w:t>Section 3</w:t>
+        <w:t>Sect</w:t>
+      </w:r>
+      <w:bookmarkStart w:id="0" w:name="_GoBack"/>
+      <w:bookmarkEnd w:id="0"/>
+      <w:r>
+        <w:t>ion 3</w:t>
       </w:r>
     </w:p>
     <w:p>
@@ -694,14 +1778,13 @@
         <w:rPr>
           <w:shd w:val="clear" w:color="auto" w:fill="FFFFFF"/>
         </w:rPr>
-        <w:lastRenderedPageBreak/>
         <w:t>Conclusions</w:t>
       </w:r>
     </w:p>
     <w:p/>
     <w:sectPr>
-      <w:headerReference w:type="default" r:id="rId13"/>
-      <w:footerReference w:type="default" r:id="rId14"/>
+      <w:headerReference w:type="default" r:id="rId15"/>
+      <w:footerReference w:type="default" r:id="rId16"/>
       <w:pgSz w:w="11906" w:h="16838"/>
       <w:pgMar w:top="1281" w:right="1080" w:bottom="851" w:left="1080" w:header="426" w:footer="148" w:gutter="0"/>
       <w:cols w:space="708"/>
@@ -715,9 +1798,6 @@
 <w:endnotes xmlns:wpc="http://schemas.microsoft.com/office/word/2010/wordprocessingCanvas" xmlns:cx="http://schemas.microsoft.com/office/drawing/2014/chartex" xmlns:cx1="http://schemas.microsoft.com/office/drawing/2015/9/8/chartex" xmlns:cx2="http://schemas.microsoft.com/office/drawing/2015/10/21/chartex" xmlns:cx3="http://schemas.microsoft.com/office/drawing/2016/5/9/chartex" xmlns:cx4="http://schemas.microsoft.com/office/drawing/2016/5/10/chartex" xmlns:cx5="http://schemas.microsoft.com/office/drawing/2016/5/11/chartex" xmlns:cx6="http://schemas.microsoft.com/office/drawing/2016/5/12/chartex" xmlns:cx7="http://schemas.microsoft.com/office/drawing/2016/5/13/chartex" xmlns:cx8="http://schemas.microsoft.com/office/drawing/2016/5/14/chartex" xmlns:mc="http://schemas.openxmlformats.org/markup-compatibility/2006" xmlns:aink="http://schemas.microsoft.com/office/drawing/2016/ink" xmlns:am3d="http://schemas.microsoft.com/office/drawing/2017/model3d" xmlns:o="urn:schemas-microsoft-com:office:office" xmlns:r="http://schemas.openxmlformats.org/officeDocument/2006/relationships" xmlns:m="http://schemas.openxmlformats.org/officeDocument/2006/math" xmlns:v="urn:schemas-microsoft-com:vml" xmlns:wp14="http://schemas.microsoft.com/office/word/2010/wordprocessingDrawing" xmlns:wp="http://schemas.openxmlformats.org/drawingml/2006/wordprocessingDrawing" xmlns:w10="urn:schemas-microsoft-com:office:word" xmlns:w="http://schemas.openxmlformats.org/wordprocessingml/2006/main" xmlns:w14="http://schemas.microsoft.com/office/word/2010/wordml" xmlns:w15="http://schemas.microsoft.com/office/word/2012/wordml" xmlns:w16cid="http://schemas.microsoft.com/office/word/2016/wordml/cid" xmlns:w16se="http://schemas.microsoft.com/office/word/2015/wordml/symex" xmlns:wpg="http://schemas.microsoft.com/office/word/2010/wordprocessingGroup" xmlns:wpi="http://schemas.microsoft.com/office/word/2010/wordprocessingInk" xmlns:wne="http://schemas.microsoft.com/office/word/2006/wordml" xmlns:wps="http://schemas.microsoft.com/office/word/2010/wordprocessingShape" mc:Ignorable="w14 w15 w16se w16cid wp14">
   <w:endnote w:type="separator" w:id="-1">
     <w:p>
-      <w:pPr>
-        <w:spacing w:after="0" w:line="240" w:lineRule="auto"/>
-      </w:pPr>
       <w:r>
         <w:separator/>
       </w:r>
@@ -725,9 +1805,6 @@
   </w:endnote>
   <w:endnote w:type="continuationSeparator" w:id="0">
     <w:p>
-      <w:pPr>
-        <w:spacing w:after="0" w:line="240" w:lineRule="auto"/>
-      </w:pPr>
       <w:r>
         <w:continuationSeparator/>
       </w:r>
@@ -882,9 +1959,6 @@
 <w:footnotes xmlns:wpc="http://schemas.microsoft.com/office/word/2010/wordprocessingCanvas" xmlns:cx="http://schemas.microsoft.com/office/drawing/2014/chartex" xmlns:cx1="http://schemas.microsoft.com/office/drawing/2015/9/8/chartex" xmlns:cx2="http://schemas.microsoft.com/office/drawing/2015/10/21/chartex" xmlns:cx3="http://schemas.microsoft.com/office/drawing/2016/5/9/chartex" xmlns:cx4="http://schemas.microsoft.com/office/drawing/2016/5/10/chartex" xmlns:cx5="http://schemas.microsoft.com/office/drawing/2016/5/11/chartex" xmlns:cx6="http://schemas.microsoft.com/office/drawing/2016/5/12/chartex" xmlns:cx7="http://schemas.microsoft.com/office/drawing/2016/5/13/chartex" xmlns:cx8="http://schemas.microsoft.com/office/drawing/2016/5/14/chartex" xmlns:mc="http://schemas.openxmlformats.org/markup-compatibility/2006" xmlns:aink="http://schemas.microsoft.com/office/drawing/2016/ink" xmlns:am3d="http://schemas.microsoft.com/office/drawing/2017/model3d" xmlns:o="urn:schemas-microsoft-com:office:office" xmlns:r="http://schemas.openxmlformats.org/officeDocument/2006/relationships" xmlns:m="http://schemas.openxmlformats.org/officeDocument/2006/math" xmlns:v="urn:schemas-microsoft-com:vml" xmlns:wp14="http://schemas.microsoft.com/office/word/2010/wordprocessingDrawing" xmlns:wp="http://schemas.openxmlformats.org/drawingml/2006/wordprocessingDrawing" xmlns:w10="urn:schemas-microsoft-com:office:word" xmlns:w="http://schemas.openxmlformats.org/wordprocessingml/2006/main" xmlns:w14="http://schemas.microsoft.com/office/word/2010/wordml" xmlns:w15="http://schemas.microsoft.com/office/word/2012/wordml" xmlns:w16cid="http://schemas.microsoft.com/office/word/2016/wordml/cid" xmlns:w16se="http://schemas.microsoft.com/office/word/2015/wordml/symex" xmlns:wpg="http://schemas.microsoft.com/office/word/2010/wordprocessingGroup" xmlns:wpi="http://schemas.microsoft.com/office/word/2010/wordprocessingInk" xmlns:wne="http://schemas.microsoft.com/office/word/2006/wordml" xmlns:wps="http://schemas.microsoft.com/office/word/2010/wordprocessingShape" mc:Ignorable="w14 w15 w16se w16cid wp14">
   <w:footnote w:type="separator" w:id="-1">
     <w:p>
-      <w:pPr>
-        <w:spacing w:after="0" w:line="240" w:lineRule="auto"/>
-      </w:pPr>
       <w:r>
         <w:separator/>
       </w:r>
@@ -892,9 +1966,6 @@
   </w:footnote>
   <w:footnote w:type="continuationSeparator" w:id="0">
     <w:p>
-      <w:pPr>
-        <w:spacing w:after="0" w:line="240" w:lineRule="auto"/>
-      </w:pPr>
       <w:r>
         <w:continuationSeparator/>
       </w:r>
@@ -1385,9 +2456,14 @@
   <w:style w:type="paragraph" w:default="1" w:styleId="Normal">
     <w:name w:val="Normal"/>
     <w:qFormat/>
-    <w:rsid w:val="00060740"/>
+    <w:rsid w:val="004F5015"/>
+    <w:pPr>
+      <w:spacing w:after="0" w:line="240" w:lineRule="auto"/>
+    </w:pPr>
     <w:rPr>
-      <w:rFonts w:ascii="Times New Roman" w:hAnsi="Times New Roman"/>
+      <w:rFonts w:ascii="Times New Roman" w:eastAsia="Times New Roman" w:hAnsi="Times New Roman" w:cs="Times New Roman"/>
+      <w:sz w:val="24"/>
+      <w:szCs w:val="24"/>
     </w:rPr>
   </w:style>
   <w:style w:type="paragraph" w:styleId="Heading1">
@@ -1401,7 +2477,7 @@
     <w:pPr>
       <w:keepNext/>
       <w:keepLines/>
-      <w:spacing w:before="360" w:after="120"/>
+      <w:spacing w:before="360" w:after="120" w:line="259" w:lineRule="auto"/>
       <w:outlineLvl w:val="0"/>
     </w:pPr>
     <w:rPr>
@@ -1423,7 +2499,7 @@
     <w:pPr>
       <w:keepNext/>
       <w:keepLines/>
-      <w:spacing w:before="240" w:after="120"/>
+      <w:spacing w:before="240" w:after="120" w:line="259" w:lineRule="auto"/>
       <w:ind w:left="720"/>
       <w:outlineLvl w:val="1"/>
     </w:pPr>
@@ -1498,8 +2574,12 @@
         <w:tab w:val="center" w:pos="4513"/>
         <w:tab w:val="right" w:pos="9026"/>
       </w:tabs>
-      <w:spacing w:after="0" w:line="240" w:lineRule="auto"/>
     </w:pPr>
+    <w:rPr>
+      <w:rFonts w:eastAsiaTheme="minorHAnsi" w:cstheme="minorBidi"/>
+      <w:sz w:val="22"/>
+      <w:szCs w:val="22"/>
+    </w:rPr>
   </w:style>
   <w:style w:type="character" w:customStyle="1" w:styleId="HeaderChar">
     <w:name w:val="Header Char"/>
@@ -1520,8 +2600,12 @@
         <w:tab w:val="center" w:pos="4513"/>
         <w:tab w:val="right" w:pos="9026"/>
       </w:tabs>
-      <w:spacing w:after="0" w:line="240" w:lineRule="auto"/>
     </w:pPr>
+    <w:rPr>
+      <w:rFonts w:eastAsiaTheme="minorHAnsi" w:cstheme="minorBidi"/>
+      <w:sz w:val="22"/>
+      <w:szCs w:val="22"/>
+    </w:rPr>
   </w:style>
   <w:style w:type="character" w:customStyle="1" w:styleId="FooterChar">
     <w:name w:val="Footer Char"/>
@@ -1539,7 +2623,6 @@
     <w:qFormat/>
     <w:rsid w:val="00060740"/>
     <w:pPr>
-      <w:spacing w:after="0" w:line="240" w:lineRule="auto"/>
       <w:contextualSpacing/>
     </w:pPr>
     <w:rPr>

</xml_diff>

<commit_message>
Added ToC to report
</commit_message>
<xml_diff>
--- a/40145342_assignment2_report.docx
+++ b/40145342_assignment2_report.docx
@@ -65,11 +65,1190 @@
     </w:p>
     <w:p>
       <w:pPr>
+        <w:spacing w:after="160" w:line="259" w:lineRule="auto"/>
+        <w:rPr>
+          <w:sz w:val="28"/>
+        </w:rPr>
+      </w:pPr>
+      <w:r>
+        <w:rPr>
+          <w:sz w:val="28"/>
+        </w:rPr>
+        <w:br w:type="page"/>
+      </w:r>
+    </w:p>
+    <w:sdt>
+      <w:sdtPr>
+        <w:id w:val="-860666753"/>
+        <w:docPartObj>
+          <w:docPartGallery w:val="Table of Contents"/>
+          <w:docPartUnique/>
+        </w:docPartObj>
+      </w:sdtPr>
+      <w:sdtEndPr>
+        <w:rPr>
+          <w:rFonts w:ascii="Times New Roman" w:eastAsia="Times New Roman" w:hAnsi="Times New Roman" w:cs="Times New Roman"/>
+          <w:noProof/>
+          <w:color w:val="auto"/>
+          <w:sz w:val="24"/>
+          <w:szCs w:val="24"/>
+          <w:lang w:val="en-GB"/>
+        </w:rPr>
+      </w:sdtEndPr>
+      <w:sdtContent>
+        <w:p>
+          <w:pPr>
+            <w:pStyle w:val="TOCHeading"/>
+          </w:pPr>
+          <w:r>
+            <w:t>Table of Contents</w:t>
+          </w:r>
+        </w:p>
+        <w:p>
+          <w:pPr>
+            <w:pStyle w:val="TOC1"/>
+            <w:tabs>
+              <w:tab w:val="right" w:leader="dot" w:pos="9736"/>
+            </w:tabs>
+            <w:rPr>
+              <w:noProof/>
+            </w:rPr>
+          </w:pPr>
+          <w:r>
+            <w:rPr>
+              <w:b w:val="0"/>
+              <w:bCs w:val="0"/>
+            </w:rPr>
+            <w:fldChar w:fldCharType="begin"/>
+          </w:r>
+          <w:r>
+            <w:instrText xml:space="preserve"> TOC \o "1-3" \h \z \u </w:instrText>
+          </w:r>
+          <w:r>
+            <w:rPr>
+              <w:b w:val="0"/>
+              <w:bCs w:val="0"/>
+            </w:rPr>
+            <w:fldChar w:fldCharType="separate"/>
+          </w:r>
+          <w:hyperlink w:anchor="_Toc534636608" w:history="1">
+            <w:r>
+              <w:rPr>
+                <w:rStyle w:val="Hyperlink"/>
+                <w:noProof/>
+              </w:rPr>
+              <w:t>Introduction</w:t>
+            </w:r>
+            <w:r>
+              <w:rPr>
+                <w:noProof/>
+                <w:webHidden/>
+              </w:rPr>
+              <w:tab/>
+            </w:r>
+            <w:r>
+              <w:rPr>
+                <w:noProof/>
+                <w:webHidden/>
+              </w:rPr>
+              <w:fldChar w:fldCharType="begin"/>
+            </w:r>
+            <w:r>
+              <w:rPr>
+                <w:noProof/>
+                <w:webHidden/>
+              </w:rPr>
+              <w:instrText xml:space="preserve"> PAGEREF _Toc534636608 \h </w:instrText>
+            </w:r>
+            <w:r>
+              <w:rPr>
+                <w:noProof/>
+                <w:webHidden/>
+              </w:rPr>
+            </w:r>
+            <w:r>
+              <w:rPr>
+                <w:noProof/>
+                <w:webHidden/>
+              </w:rPr>
+              <w:fldChar w:fldCharType="separate"/>
+            </w:r>
+            <w:r>
+              <w:rPr>
+                <w:noProof/>
+                <w:webHidden/>
+              </w:rPr>
+              <w:t>3</w:t>
+            </w:r>
+            <w:r>
+              <w:rPr>
+                <w:noProof/>
+                <w:webHidden/>
+              </w:rPr>
+              <w:fldChar w:fldCharType="end"/>
+            </w:r>
+          </w:hyperlink>
+        </w:p>
+        <w:p>
+          <w:pPr>
+            <w:pStyle w:val="TOC1"/>
+            <w:tabs>
+              <w:tab w:val="right" w:leader="dot" w:pos="9736"/>
+            </w:tabs>
+            <w:rPr>
+              <w:noProof/>
+            </w:rPr>
+          </w:pPr>
+          <w:hyperlink w:anchor="_Toc534636609" w:history="1">
+            <w:r>
+              <w:rPr>
+                <w:rStyle w:val="Hyperlink"/>
+                <w:noProof/>
+              </w:rPr>
+              <w:t>Section 1</w:t>
+            </w:r>
+            <w:r>
+              <w:rPr>
+                <w:noProof/>
+                <w:webHidden/>
+              </w:rPr>
+              <w:tab/>
+            </w:r>
+            <w:r>
+              <w:rPr>
+                <w:noProof/>
+                <w:webHidden/>
+              </w:rPr>
+              <w:fldChar w:fldCharType="begin"/>
+            </w:r>
+            <w:r>
+              <w:rPr>
+                <w:noProof/>
+                <w:webHidden/>
+              </w:rPr>
+              <w:instrText xml:space="preserve"> PAGEREF _Toc534636609 \h </w:instrText>
+            </w:r>
+            <w:r>
+              <w:rPr>
+                <w:noProof/>
+                <w:webHidden/>
+              </w:rPr>
+            </w:r>
+            <w:r>
+              <w:rPr>
+                <w:noProof/>
+                <w:webHidden/>
+              </w:rPr>
+              <w:fldChar w:fldCharType="separate"/>
+            </w:r>
+            <w:r>
+              <w:rPr>
+                <w:noProof/>
+                <w:webHidden/>
+              </w:rPr>
+              <w:t>3</w:t>
+            </w:r>
+            <w:r>
+              <w:rPr>
+                <w:noProof/>
+                <w:webHidden/>
+              </w:rPr>
+              <w:fldChar w:fldCharType="end"/>
+            </w:r>
+          </w:hyperlink>
+        </w:p>
+        <w:p>
+          <w:pPr>
+            <w:pStyle w:val="TOC2"/>
+            <w:tabs>
+              <w:tab w:val="right" w:leader="dot" w:pos="9736"/>
+            </w:tabs>
+            <w:rPr>
+              <w:noProof/>
+            </w:rPr>
+          </w:pPr>
+          <w:hyperlink w:anchor="_Toc534636610" w:history="1">
+            <w:r>
+              <w:rPr>
+                <w:rStyle w:val="Hyperlink"/>
+                <w:noProof/>
+              </w:rPr>
+              <w:t>Section 1.1</w:t>
+            </w:r>
+            <w:r>
+              <w:rPr>
+                <w:noProof/>
+                <w:webHidden/>
+              </w:rPr>
+              <w:tab/>
+            </w:r>
+            <w:r>
+              <w:rPr>
+                <w:noProof/>
+                <w:webHidden/>
+              </w:rPr>
+              <w:fldChar w:fldCharType="begin"/>
+            </w:r>
+            <w:r>
+              <w:rPr>
+                <w:noProof/>
+                <w:webHidden/>
+              </w:rPr>
+              <w:instrText xml:space="preserve"> PAGEREF _Toc534636610 \h </w:instrText>
+            </w:r>
+            <w:r>
+              <w:rPr>
+                <w:noProof/>
+                <w:webHidden/>
+              </w:rPr>
+            </w:r>
+            <w:r>
+              <w:rPr>
+                <w:noProof/>
+                <w:webHidden/>
+              </w:rPr>
+              <w:fldChar w:fldCharType="separate"/>
+            </w:r>
+            <w:r>
+              <w:rPr>
+                <w:noProof/>
+                <w:webHidden/>
+              </w:rPr>
+              <w:t>3</w:t>
+            </w:r>
+            <w:r>
+              <w:rPr>
+                <w:noProof/>
+                <w:webHidden/>
+              </w:rPr>
+              <w:fldChar w:fldCharType="end"/>
+            </w:r>
+          </w:hyperlink>
+        </w:p>
+        <w:p>
+          <w:pPr>
+            <w:pStyle w:val="TOC2"/>
+            <w:tabs>
+              <w:tab w:val="right" w:leader="dot" w:pos="9736"/>
+            </w:tabs>
+            <w:rPr>
+              <w:noProof/>
+            </w:rPr>
+          </w:pPr>
+          <w:hyperlink w:anchor="_Toc534636611" w:history="1">
+            <w:r>
+              <w:rPr>
+                <w:rStyle w:val="Hyperlink"/>
+                <w:noProof/>
+              </w:rPr>
+              <w:t>Section 1.2</w:t>
+            </w:r>
+            <w:r>
+              <w:rPr>
+                <w:noProof/>
+                <w:webHidden/>
+              </w:rPr>
+              <w:tab/>
+            </w:r>
+            <w:r>
+              <w:rPr>
+                <w:noProof/>
+                <w:webHidden/>
+              </w:rPr>
+              <w:fldChar w:fldCharType="begin"/>
+            </w:r>
+            <w:r>
+              <w:rPr>
+                <w:noProof/>
+                <w:webHidden/>
+              </w:rPr>
+              <w:instrText xml:space="preserve"> PAGEREF _Toc534636611 \h </w:instrText>
+            </w:r>
+            <w:r>
+              <w:rPr>
+                <w:noProof/>
+                <w:webHidden/>
+              </w:rPr>
+            </w:r>
+            <w:r>
+              <w:rPr>
+                <w:noProof/>
+                <w:webHidden/>
+              </w:rPr>
+              <w:fldChar w:fldCharType="separate"/>
+            </w:r>
+            <w:r>
+              <w:rPr>
+                <w:noProof/>
+                <w:webHidden/>
+              </w:rPr>
+              <w:t>3</w:t>
+            </w:r>
+            <w:r>
+              <w:rPr>
+                <w:noProof/>
+                <w:webHidden/>
+              </w:rPr>
+              <w:fldChar w:fldCharType="end"/>
+            </w:r>
+          </w:hyperlink>
+        </w:p>
+        <w:p>
+          <w:pPr>
+            <w:pStyle w:val="TOC2"/>
+            <w:tabs>
+              <w:tab w:val="right" w:leader="dot" w:pos="9736"/>
+            </w:tabs>
+            <w:rPr>
+              <w:noProof/>
+            </w:rPr>
+          </w:pPr>
+          <w:hyperlink w:anchor="_Toc534636612" w:history="1">
+            <w:r>
+              <w:rPr>
+                <w:rStyle w:val="Hyperlink"/>
+                <w:noProof/>
+              </w:rPr>
+              <w:t>Section 1.3</w:t>
+            </w:r>
+            <w:r>
+              <w:rPr>
+                <w:noProof/>
+                <w:webHidden/>
+              </w:rPr>
+              <w:tab/>
+            </w:r>
+            <w:r>
+              <w:rPr>
+                <w:noProof/>
+                <w:webHidden/>
+              </w:rPr>
+              <w:fldChar w:fldCharType="begin"/>
+            </w:r>
+            <w:r>
+              <w:rPr>
+                <w:noProof/>
+                <w:webHidden/>
+              </w:rPr>
+              <w:instrText xml:space="preserve"> PAGEREF _Toc534636612 \h </w:instrText>
+            </w:r>
+            <w:r>
+              <w:rPr>
+                <w:noProof/>
+                <w:webHidden/>
+              </w:rPr>
+            </w:r>
+            <w:r>
+              <w:rPr>
+                <w:noProof/>
+                <w:webHidden/>
+              </w:rPr>
+              <w:fldChar w:fldCharType="separate"/>
+            </w:r>
+            <w:r>
+              <w:rPr>
+                <w:noProof/>
+                <w:webHidden/>
+              </w:rPr>
+              <w:t>4</w:t>
+            </w:r>
+            <w:r>
+              <w:rPr>
+                <w:noProof/>
+                <w:webHidden/>
+              </w:rPr>
+              <w:fldChar w:fldCharType="end"/>
+            </w:r>
+          </w:hyperlink>
+        </w:p>
+        <w:p>
+          <w:pPr>
+            <w:pStyle w:val="TOC2"/>
+            <w:tabs>
+              <w:tab w:val="right" w:leader="dot" w:pos="9736"/>
+            </w:tabs>
+            <w:rPr>
+              <w:noProof/>
+            </w:rPr>
+          </w:pPr>
+          <w:hyperlink w:anchor="_Toc534636613" w:history="1">
+            <w:r>
+              <w:rPr>
+                <w:rStyle w:val="Hyperlink"/>
+                <w:noProof/>
+              </w:rPr>
+              <w:t>Section 1.4</w:t>
+            </w:r>
+            <w:r>
+              <w:rPr>
+                <w:noProof/>
+                <w:webHidden/>
+              </w:rPr>
+              <w:tab/>
+            </w:r>
+            <w:r>
+              <w:rPr>
+                <w:noProof/>
+                <w:webHidden/>
+              </w:rPr>
+              <w:fldChar w:fldCharType="begin"/>
+            </w:r>
+            <w:r>
+              <w:rPr>
+                <w:noProof/>
+                <w:webHidden/>
+              </w:rPr>
+              <w:instrText xml:space="preserve"> PAGEREF _Toc534636613 \h </w:instrText>
+            </w:r>
+            <w:r>
+              <w:rPr>
+                <w:noProof/>
+                <w:webHidden/>
+              </w:rPr>
+            </w:r>
+            <w:r>
+              <w:rPr>
+                <w:noProof/>
+                <w:webHidden/>
+              </w:rPr>
+              <w:fldChar w:fldCharType="separate"/>
+            </w:r>
+            <w:r>
+              <w:rPr>
+                <w:noProof/>
+                <w:webHidden/>
+              </w:rPr>
+              <w:t>5</w:t>
+            </w:r>
+            <w:r>
+              <w:rPr>
+                <w:noProof/>
+                <w:webHidden/>
+              </w:rPr>
+              <w:fldChar w:fldCharType="end"/>
+            </w:r>
+          </w:hyperlink>
+        </w:p>
+        <w:p>
+          <w:pPr>
+            <w:pStyle w:val="TOC2"/>
+            <w:tabs>
+              <w:tab w:val="right" w:leader="dot" w:pos="9736"/>
+            </w:tabs>
+            <w:rPr>
+              <w:noProof/>
+            </w:rPr>
+          </w:pPr>
+          <w:hyperlink w:anchor="_Toc534636614" w:history="1">
+            <w:r>
+              <w:rPr>
+                <w:rStyle w:val="Hyperlink"/>
+                <w:noProof/>
+              </w:rPr>
+              <w:t>Section 1.5</w:t>
+            </w:r>
+            <w:r>
+              <w:rPr>
+                <w:noProof/>
+                <w:webHidden/>
+              </w:rPr>
+              <w:tab/>
+            </w:r>
+            <w:r>
+              <w:rPr>
+                <w:noProof/>
+                <w:webHidden/>
+              </w:rPr>
+              <w:fldChar w:fldCharType="begin"/>
+            </w:r>
+            <w:r>
+              <w:rPr>
+                <w:noProof/>
+                <w:webHidden/>
+              </w:rPr>
+              <w:instrText xml:space="preserve"> PAGEREF _Toc534636614 \h </w:instrText>
+            </w:r>
+            <w:r>
+              <w:rPr>
+                <w:noProof/>
+                <w:webHidden/>
+              </w:rPr>
+            </w:r>
+            <w:r>
+              <w:rPr>
+                <w:noProof/>
+                <w:webHidden/>
+              </w:rPr>
+              <w:fldChar w:fldCharType="separate"/>
+            </w:r>
+            <w:r>
+              <w:rPr>
+                <w:noProof/>
+                <w:webHidden/>
+              </w:rPr>
+              <w:t>5</w:t>
+            </w:r>
+            <w:r>
+              <w:rPr>
+                <w:noProof/>
+                <w:webHidden/>
+              </w:rPr>
+              <w:fldChar w:fldCharType="end"/>
+            </w:r>
+          </w:hyperlink>
+        </w:p>
+        <w:p>
+          <w:pPr>
+            <w:pStyle w:val="TOC1"/>
+            <w:tabs>
+              <w:tab w:val="right" w:leader="dot" w:pos="9736"/>
+            </w:tabs>
+            <w:rPr>
+              <w:noProof/>
+            </w:rPr>
+          </w:pPr>
+          <w:hyperlink w:anchor="_Toc534636615" w:history="1">
+            <w:r>
+              <w:rPr>
+                <w:rStyle w:val="Hyperlink"/>
+                <w:noProof/>
+              </w:rPr>
+              <w:t>Section 2</w:t>
+            </w:r>
+            <w:r>
+              <w:rPr>
+                <w:noProof/>
+                <w:webHidden/>
+              </w:rPr>
+              <w:tab/>
+            </w:r>
+            <w:r>
+              <w:rPr>
+                <w:noProof/>
+                <w:webHidden/>
+              </w:rPr>
+              <w:fldChar w:fldCharType="begin"/>
+            </w:r>
+            <w:r>
+              <w:rPr>
+                <w:noProof/>
+                <w:webHidden/>
+              </w:rPr>
+              <w:instrText xml:space="preserve"> PAGEREF _Toc534636615 \h </w:instrText>
+            </w:r>
+            <w:r>
+              <w:rPr>
+                <w:noProof/>
+                <w:webHidden/>
+              </w:rPr>
+            </w:r>
+            <w:r>
+              <w:rPr>
+                <w:noProof/>
+                <w:webHidden/>
+              </w:rPr>
+              <w:fldChar w:fldCharType="separate"/>
+            </w:r>
+            <w:r>
+              <w:rPr>
+                <w:noProof/>
+                <w:webHidden/>
+              </w:rPr>
+              <w:t>5</w:t>
+            </w:r>
+            <w:r>
+              <w:rPr>
+                <w:noProof/>
+                <w:webHidden/>
+              </w:rPr>
+              <w:fldChar w:fldCharType="end"/>
+            </w:r>
+          </w:hyperlink>
+        </w:p>
+        <w:p>
+          <w:pPr>
+            <w:pStyle w:val="TOC2"/>
+            <w:tabs>
+              <w:tab w:val="right" w:leader="dot" w:pos="9736"/>
+            </w:tabs>
+            <w:rPr>
+              <w:noProof/>
+            </w:rPr>
+          </w:pPr>
+          <w:hyperlink w:anchor="_Toc534636616" w:history="1">
+            <w:r>
+              <w:rPr>
+                <w:rStyle w:val="Hyperlink"/>
+                <w:noProof/>
+              </w:rPr>
+              <w:t>Section 2.1</w:t>
+            </w:r>
+            <w:r>
+              <w:rPr>
+                <w:noProof/>
+                <w:webHidden/>
+              </w:rPr>
+              <w:tab/>
+            </w:r>
+            <w:r>
+              <w:rPr>
+                <w:noProof/>
+                <w:webHidden/>
+              </w:rPr>
+              <w:fldChar w:fldCharType="begin"/>
+            </w:r>
+            <w:r>
+              <w:rPr>
+                <w:noProof/>
+                <w:webHidden/>
+              </w:rPr>
+              <w:instrText xml:space="preserve"> PAGEREF _Toc534636616 \h </w:instrText>
+            </w:r>
+            <w:r>
+              <w:rPr>
+                <w:noProof/>
+                <w:webHidden/>
+              </w:rPr>
+            </w:r>
+            <w:r>
+              <w:rPr>
+                <w:noProof/>
+                <w:webHidden/>
+              </w:rPr>
+              <w:fldChar w:fldCharType="separate"/>
+            </w:r>
+            <w:r>
+              <w:rPr>
+                <w:noProof/>
+                <w:webHidden/>
+              </w:rPr>
+              <w:t>5</w:t>
+            </w:r>
+            <w:r>
+              <w:rPr>
+                <w:noProof/>
+                <w:webHidden/>
+              </w:rPr>
+              <w:fldChar w:fldCharType="end"/>
+            </w:r>
+          </w:hyperlink>
+        </w:p>
+        <w:p>
+          <w:pPr>
+            <w:pStyle w:val="TOC2"/>
+            <w:tabs>
+              <w:tab w:val="right" w:leader="dot" w:pos="9736"/>
+            </w:tabs>
+            <w:rPr>
+              <w:noProof/>
+            </w:rPr>
+          </w:pPr>
+          <w:hyperlink w:anchor="_Toc534636617" w:history="1">
+            <w:r>
+              <w:rPr>
+                <w:rStyle w:val="Hyperlink"/>
+                <w:noProof/>
+              </w:rPr>
+              <w:t>Section 2.2</w:t>
+            </w:r>
+            <w:r>
+              <w:rPr>
+                <w:noProof/>
+                <w:webHidden/>
+              </w:rPr>
+              <w:tab/>
+            </w:r>
+            <w:r>
+              <w:rPr>
+                <w:noProof/>
+                <w:webHidden/>
+              </w:rPr>
+              <w:fldChar w:fldCharType="begin"/>
+            </w:r>
+            <w:r>
+              <w:rPr>
+                <w:noProof/>
+                <w:webHidden/>
+              </w:rPr>
+              <w:instrText xml:space="preserve"> PAGEREF _Toc534636617 \h </w:instrText>
+            </w:r>
+            <w:r>
+              <w:rPr>
+                <w:noProof/>
+                <w:webHidden/>
+              </w:rPr>
+            </w:r>
+            <w:r>
+              <w:rPr>
+                <w:noProof/>
+                <w:webHidden/>
+              </w:rPr>
+              <w:fldChar w:fldCharType="separate"/>
+            </w:r>
+            <w:r>
+              <w:rPr>
+                <w:noProof/>
+                <w:webHidden/>
+              </w:rPr>
+              <w:t>6</w:t>
+            </w:r>
+            <w:r>
+              <w:rPr>
+                <w:noProof/>
+                <w:webHidden/>
+              </w:rPr>
+              <w:fldChar w:fldCharType="end"/>
+            </w:r>
+          </w:hyperlink>
+        </w:p>
+        <w:p>
+          <w:pPr>
+            <w:pStyle w:val="TOC2"/>
+            <w:tabs>
+              <w:tab w:val="right" w:leader="dot" w:pos="9736"/>
+            </w:tabs>
+            <w:rPr>
+              <w:noProof/>
+            </w:rPr>
+          </w:pPr>
+          <w:hyperlink w:anchor="_Toc534636618" w:history="1">
+            <w:r>
+              <w:rPr>
+                <w:rStyle w:val="Hyperlink"/>
+                <w:noProof/>
+              </w:rPr>
+              <w:t>Section 2.3</w:t>
+            </w:r>
+            <w:r>
+              <w:rPr>
+                <w:noProof/>
+                <w:webHidden/>
+              </w:rPr>
+              <w:tab/>
+            </w:r>
+            <w:r>
+              <w:rPr>
+                <w:noProof/>
+                <w:webHidden/>
+              </w:rPr>
+              <w:fldChar w:fldCharType="begin"/>
+            </w:r>
+            <w:r>
+              <w:rPr>
+                <w:noProof/>
+                <w:webHidden/>
+              </w:rPr>
+              <w:instrText xml:space="preserve"> PAGEREF _Toc534636618 \h </w:instrText>
+            </w:r>
+            <w:r>
+              <w:rPr>
+                <w:noProof/>
+                <w:webHidden/>
+              </w:rPr>
+            </w:r>
+            <w:r>
+              <w:rPr>
+                <w:noProof/>
+                <w:webHidden/>
+              </w:rPr>
+              <w:fldChar w:fldCharType="separate"/>
+            </w:r>
+            <w:r>
+              <w:rPr>
+                <w:noProof/>
+                <w:webHidden/>
+              </w:rPr>
+              <w:t>6</w:t>
+            </w:r>
+            <w:r>
+              <w:rPr>
+                <w:noProof/>
+                <w:webHidden/>
+              </w:rPr>
+              <w:fldChar w:fldCharType="end"/>
+            </w:r>
+          </w:hyperlink>
+        </w:p>
+        <w:p>
+          <w:pPr>
+            <w:pStyle w:val="TOC1"/>
+            <w:tabs>
+              <w:tab w:val="right" w:leader="dot" w:pos="9736"/>
+            </w:tabs>
+            <w:rPr>
+              <w:noProof/>
+            </w:rPr>
+          </w:pPr>
+          <w:hyperlink w:anchor="_Toc534636619" w:history="1">
+            <w:r>
+              <w:rPr>
+                <w:rStyle w:val="Hyperlink"/>
+                <w:noProof/>
+              </w:rPr>
+              <w:t>Section 3</w:t>
+            </w:r>
+            <w:r>
+              <w:rPr>
+                <w:noProof/>
+                <w:webHidden/>
+              </w:rPr>
+              <w:tab/>
+            </w:r>
+            <w:r>
+              <w:rPr>
+                <w:noProof/>
+                <w:webHidden/>
+              </w:rPr>
+              <w:fldChar w:fldCharType="begin"/>
+            </w:r>
+            <w:r>
+              <w:rPr>
+                <w:noProof/>
+                <w:webHidden/>
+              </w:rPr>
+              <w:instrText xml:space="preserve"> PAGEREF _Toc534636619 \h </w:instrText>
+            </w:r>
+            <w:r>
+              <w:rPr>
+                <w:noProof/>
+                <w:webHidden/>
+              </w:rPr>
+            </w:r>
+            <w:r>
+              <w:rPr>
+                <w:noProof/>
+                <w:webHidden/>
+              </w:rPr>
+              <w:fldChar w:fldCharType="separate"/>
+            </w:r>
+            <w:r>
+              <w:rPr>
+                <w:noProof/>
+                <w:webHidden/>
+              </w:rPr>
+              <w:t>6</w:t>
+            </w:r>
+            <w:r>
+              <w:rPr>
+                <w:noProof/>
+                <w:webHidden/>
+              </w:rPr>
+              <w:fldChar w:fldCharType="end"/>
+            </w:r>
+          </w:hyperlink>
+        </w:p>
+        <w:p>
+          <w:pPr>
+            <w:pStyle w:val="TOC2"/>
+            <w:tabs>
+              <w:tab w:val="right" w:leader="dot" w:pos="9736"/>
+            </w:tabs>
+            <w:rPr>
+              <w:noProof/>
+            </w:rPr>
+          </w:pPr>
+          <w:hyperlink w:anchor="_Toc534636620" w:history="1">
+            <w:r>
+              <w:rPr>
+                <w:rStyle w:val="Hyperlink"/>
+                <w:noProof/>
+              </w:rPr>
+              <w:t>Section 3.1</w:t>
+            </w:r>
+            <w:r>
+              <w:rPr>
+                <w:noProof/>
+                <w:webHidden/>
+              </w:rPr>
+              <w:tab/>
+            </w:r>
+            <w:r>
+              <w:rPr>
+                <w:noProof/>
+                <w:webHidden/>
+              </w:rPr>
+              <w:fldChar w:fldCharType="begin"/>
+            </w:r>
+            <w:r>
+              <w:rPr>
+                <w:noProof/>
+                <w:webHidden/>
+              </w:rPr>
+              <w:instrText xml:space="preserve"> PAGEREF _Toc534636620 \h </w:instrText>
+            </w:r>
+            <w:r>
+              <w:rPr>
+                <w:noProof/>
+                <w:webHidden/>
+              </w:rPr>
+            </w:r>
+            <w:r>
+              <w:rPr>
+                <w:noProof/>
+                <w:webHidden/>
+              </w:rPr>
+              <w:fldChar w:fldCharType="separate"/>
+            </w:r>
+            <w:r>
+              <w:rPr>
+                <w:noProof/>
+                <w:webHidden/>
+              </w:rPr>
+              <w:t>6</w:t>
+            </w:r>
+            <w:r>
+              <w:rPr>
+                <w:noProof/>
+                <w:webHidden/>
+              </w:rPr>
+              <w:fldChar w:fldCharType="end"/>
+            </w:r>
+          </w:hyperlink>
+        </w:p>
+        <w:p>
+          <w:pPr>
+            <w:pStyle w:val="TOC2"/>
+            <w:tabs>
+              <w:tab w:val="right" w:leader="dot" w:pos="9736"/>
+            </w:tabs>
+            <w:rPr>
+              <w:noProof/>
+            </w:rPr>
+          </w:pPr>
+          <w:hyperlink w:anchor="_Toc534636621" w:history="1">
+            <w:r>
+              <w:rPr>
+                <w:rStyle w:val="Hyperlink"/>
+                <w:noProof/>
+              </w:rPr>
+              <w:t>Section 3.2</w:t>
+            </w:r>
+            <w:r>
+              <w:rPr>
+                <w:noProof/>
+                <w:webHidden/>
+              </w:rPr>
+              <w:tab/>
+            </w:r>
+            <w:r>
+              <w:rPr>
+                <w:noProof/>
+                <w:webHidden/>
+              </w:rPr>
+              <w:fldChar w:fldCharType="begin"/>
+            </w:r>
+            <w:r>
+              <w:rPr>
+                <w:noProof/>
+                <w:webHidden/>
+              </w:rPr>
+              <w:instrText xml:space="preserve"> PAGEREF _Toc534636621 \h </w:instrText>
+            </w:r>
+            <w:r>
+              <w:rPr>
+                <w:noProof/>
+                <w:webHidden/>
+              </w:rPr>
+            </w:r>
+            <w:r>
+              <w:rPr>
+                <w:noProof/>
+                <w:webHidden/>
+              </w:rPr>
+              <w:fldChar w:fldCharType="separate"/>
+            </w:r>
+            <w:r>
+              <w:rPr>
+                <w:noProof/>
+                <w:webHidden/>
+              </w:rPr>
+              <w:t>6</w:t>
+            </w:r>
+            <w:r>
+              <w:rPr>
+                <w:noProof/>
+                <w:webHidden/>
+              </w:rPr>
+              <w:fldChar w:fldCharType="end"/>
+            </w:r>
+          </w:hyperlink>
+        </w:p>
+        <w:p>
+          <w:pPr>
+            <w:pStyle w:val="TOC1"/>
+            <w:tabs>
+              <w:tab w:val="right" w:leader="dot" w:pos="9736"/>
+            </w:tabs>
+            <w:rPr>
+              <w:noProof/>
+            </w:rPr>
+          </w:pPr>
+          <w:hyperlink w:anchor="_Toc534636622" w:history="1">
+            <w:r>
+              <w:rPr>
+                <w:rStyle w:val="Hyperlink"/>
+                <w:noProof/>
+              </w:rPr>
+              <w:t>Section 4</w:t>
+            </w:r>
+            <w:r>
+              <w:rPr>
+                <w:noProof/>
+                <w:webHidden/>
+              </w:rPr>
+              <w:tab/>
+            </w:r>
+            <w:r>
+              <w:rPr>
+                <w:noProof/>
+                <w:webHidden/>
+              </w:rPr>
+              <w:fldChar w:fldCharType="begin"/>
+            </w:r>
+            <w:r>
+              <w:rPr>
+                <w:noProof/>
+                <w:webHidden/>
+              </w:rPr>
+              <w:instrText xml:space="preserve"> PAGEREF _Toc534636622 \h </w:instrText>
+            </w:r>
+            <w:r>
+              <w:rPr>
+                <w:noProof/>
+                <w:webHidden/>
+              </w:rPr>
+            </w:r>
+            <w:r>
+              <w:rPr>
+                <w:noProof/>
+                <w:webHidden/>
+              </w:rPr>
+              <w:fldChar w:fldCharType="separate"/>
+            </w:r>
+            <w:r>
+              <w:rPr>
+                <w:noProof/>
+                <w:webHidden/>
+              </w:rPr>
+              <w:t>6</w:t>
+            </w:r>
+            <w:r>
+              <w:rPr>
+                <w:noProof/>
+                <w:webHidden/>
+              </w:rPr>
+              <w:fldChar w:fldCharType="end"/>
+            </w:r>
+          </w:hyperlink>
+        </w:p>
+        <w:p>
+          <w:pPr>
+            <w:pStyle w:val="TOC1"/>
+            <w:tabs>
+              <w:tab w:val="right" w:leader="dot" w:pos="9736"/>
+            </w:tabs>
+            <w:rPr>
+              <w:noProof/>
+            </w:rPr>
+          </w:pPr>
+          <w:hyperlink w:anchor="_Toc534636623" w:history="1">
+            <w:r>
+              <w:rPr>
+                <w:rStyle w:val="Hyperlink"/>
+                <w:noProof/>
+                <w:shd w:val="clear" w:color="auto" w:fill="FFFFFF"/>
+              </w:rPr>
+              <w:t>Conclusions</w:t>
+            </w:r>
+            <w:r>
+              <w:rPr>
+                <w:noProof/>
+                <w:webHidden/>
+              </w:rPr>
+              <w:tab/>
+            </w:r>
+            <w:r>
+              <w:rPr>
+                <w:noProof/>
+                <w:webHidden/>
+              </w:rPr>
+              <w:fldChar w:fldCharType="begin"/>
+            </w:r>
+            <w:r>
+              <w:rPr>
+                <w:noProof/>
+                <w:webHidden/>
+              </w:rPr>
+              <w:instrText xml:space="preserve"> PAGEREF _Toc534636623 \h </w:instrText>
+            </w:r>
+            <w:r>
+              <w:rPr>
+                <w:noProof/>
+                <w:webHidden/>
+              </w:rPr>
+            </w:r>
+            <w:r>
+              <w:rPr>
+                <w:noProof/>
+                <w:webHidden/>
+              </w:rPr>
+              <w:fldChar w:fldCharType="separate"/>
+            </w:r>
+            <w:r>
+              <w:rPr>
+                <w:noProof/>
+                <w:webHidden/>
+              </w:rPr>
+              <w:t>6</w:t>
+            </w:r>
+            <w:r>
+              <w:rPr>
+                <w:noProof/>
+                <w:webHidden/>
+              </w:rPr>
+              <w:fldChar w:fldCharType="end"/>
+            </w:r>
+          </w:hyperlink>
+        </w:p>
+        <w:p>
+          <w:r>
+            <w:rPr>
+              <w:b/>
+              <w:bCs/>
+              <w:noProof/>
+            </w:rPr>
+            <w:fldChar w:fldCharType="end"/>
+          </w:r>
+        </w:p>
+      </w:sdtContent>
+    </w:sdt>
+    <w:p>
+      <w:pPr>
+        <w:spacing w:after="160" w:line="259" w:lineRule="auto"/>
+        <w:rPr>
+          <w:sz w:val="28"/>
+        </w:rPr>
+      </w:pPr>
+      <w:r>
+        <w:rPr>
+          <w:b/>
+          <w:sz w:val="28"/>
+        </w:rPr>
+        <w:br w:type="page"/>
+      </w:r>
+      <w:bookmarkStart w:id="0" w:name="_GoBack"/>
+      <w:bookmarkEnd w:id="0"/>
+    </w:p>
+    <w:p>
+      <w:pPr>
         <w:pStyle w:val="Heading1"/>
       </w:pPr>
+      <w:bookmarkStart w:id="1" w:name="_Toc534636608"/>
       <w:r>
+        <w:lastRenderedPageBreak/>
         <w:t>Introduction</w:t>
       </w:r>
+      <w:bookmarkEnd w:id="1"/>
     </w:p>
     <w:p>
       <w:r>
@@ -99,20 +1278,24 @@
       <w:pPr>
         <w:pStyle w:val="Heading1"/>
       </w:pPr>
+      <w:bookmarkStart w:id="2" w:name="_Toc534636609"/>
       <w:r>
         <w:t>Section</w:t>
       </w:r>
       <w:r>
         <w:t xml:space="preserve"> 1</w:t>
       </w:r>
+      <w:bookmarkEnd w:id="2"/>
     </w:p>
     <w:p>
       <w:pPr>
         <w:pStyle w:val="Heading2"/>
       </w:pPr>
+      <w:bookmarkStart w:id="3" w:name="_Toc534636610"/>
       <w:r>
         <w:t>Section 1.1</w:t>
       </w:r>
+      <w:bookmarkEnd w:id="3"/>
     </w:p>
     <w:p/>
     <w:p>
@@ -136,67 +1319,6 @@
                 <pic:pic xmlns:pic="http://schemas.openxmlformats.org/drawingml/2006/picture">
                   <pic:nvPicPr>
                     <pic:cNvPr id="1" name="part1_accuracy_graph.png"/>
-                    <pic:cNvPicPr/>
-                  </pic:nvPicPr>
-                  <pic:blipFill>
-                    <a:blip r:embed="rId9" cstate="print">
-                      <a:extLst>
-                        <a:ext uri="{28A0092B-C50C-407E-A947-70E740481C1C}">
-                          <a14:useLocalDpi xmlns:a14="http://schemas.microsoft.com/office/drawing/2010/main" val="0"/>
-                        </a:ext>
-                      </a:extLst>
-                    </a:blip>
-                    <a:stretch>
-                      <a:fillRect/>
-                    </a:stretch>
-                  </pic:blipFill>
-                  <pic:spPr>
-                    <a:xfrm>
-                      <a:off x="0" y="0"/>
-                      <a:ext cx="2880000" cy="2880000"/>
-                    </a:xfrm>
-                    <a:prstGeom prst="rect">
-                      <a:avLst/>
-                    </a:prstGeom>
-                  </pic:spPr>
-                </pic:pic>
-              </a:graphicData>
-            </a:graphic>
-          </wp:inline>
-        </w:drawing>
-      </w:r>
-    </w:p>
-    <w:p>
-      <w:pPr>
-        <w:pStyle w:val="Heading2"/>
-      </w:pPr>
-      <w:r>
-        <w:t>Section 1.2</w:t>
-      </w:r>
-    </w:p>
-    <w:p/>
-    <w:p>
-      <w:pPr>
-        <w:jc w:val="center"/>
-      </w:pPr>
-      <w:r>
-        <w:rPr>
-          <w:noProof/>
-        </w:rPr>
-        <w:lastRenderedPageBreak/>
-        <w:drawing>
-          <wp:inline distT="0" distB="0" distL="0" distR="0" wp14:anchorId="5F34A899" wp14:editId="7ABF3AAC">
-            <wp:extent cx="2880000" cy="2880000"/>
-            <wp:effectExtent l="0" t="0" r="3175" b="3175"/>
-            <wp:docPr id="2" name="Picture 2"/>
-            <wp:cNvGraphicFramePr>
-              <a:graphicFrameLocks xmlns:a="http://schemas.openxmlformats.org/drawingml/2006/main" noChangeAspect="1"/>
-            </wp:cNvGraphicFramePr>
-            <a:graphic xmlns:a="http://schemas.openxmlformats.org/drawingml/2006/main">
-              <a:graphicData uri="http://schemas.openxmlformats.org/drawingml/2006/picture">
-                <pic:pic xmlns:pic="http://schemas.openxmlformats.org/drawingml/2006/picture">
-                  <pic:nvPicPr>
-                    <pic:cNvPr id="2" name="part2_accuracy_graph.png"/>
                     <pic:cNvPicPr/>
                   </pic:nvPicPr>
                   <pic:blipFill>
@@ -231,9 +1353,74 @@
       <w:pPr>
         <w:pStyle w:val="Heading2"/>
       </w:pPr>
+      <w:bookmarkStart w:id="4" w:name="_Toc534636611"/>
+      <w:r>
+        <w:t>Section 1.2</w:t>
+      </w:r>
+      <w:bookmarkEnd w:id="4"/>
+    </w:p>
+    <w:p/>
+    <w:p>
+      <w:pPr>
+        <w:jc w:val="center"/>
+      </w:pPr>
+      <w:r>
+        <w:rPr>
+          <w:noProof/>
+        </w:rPr>
+        <w:lastRenderedPageBreak/>
+        <w:drawing>
+          <wp:inline distT="0" distB="0" distL="0" distR="0" wp14:anchorId="5F34A899" wp14:editId="7ABF3AAC">
+            <wp:extent cx="2880000" cy="2880000"/>
+            <wp:effectExtent l="0" t="0" r="3175" b="3175"/>
+            <wp:docPr id="2" name="Picture 2"/>
+            <wp:cNvGraphicFramePr>
+              <a:graphicFrameLocks xmlns:a="http://schemas.openxmlformats.org/drawingml/2006/main" noChangeAspect="1"/>
+            </wp:cNvGraphicFramePr>
+            <a:graphic xmlns:a="http://schemas.openxmlformats.org/drawingml/2006/main">
+              <a:graphicData uri="http://schemas.openxmlformats.org/drawingml/2006/picture">
+                <pic:pic xmlns:pic="http://schemas.openxmlformats.org/drawingml/2006/picture">
+                  <pic:nvPicPr>
+                    <pic:cNvPr id="2" name="part2_accuracy_graph.png"/>
+                    <pic:cNvPicPr/>
+                  </pic:nvPicPr>
+                  <pic:blipFill>
+                    <a:blip r:embed="rId11" cstate="print">
+                      <a:extLst>
+                        <a:ext uri="{28A0092B-C50C-407E-A947-70E740481C1C}">
+                          <a14:useLocalDpi xmlns:a14="http://schemas.microsoft.com/office/drawing/2010/main" val="0"/>
+                        </a:ext>
+                      </a:extLst>
+                    </a:blip>
+                    <a:stretch>
+                      <a:fillRect/>
+                    </a:stretch>
+                  </pic:blipFill>
+                  <pic:spPr>
+                    <a:xfrm>
+                      <a:off x="0" y="0"/>
+                      <a:ext cx="2880000" cy="2880000"/>
+                    </a:xfrm>
+                    <a:prstGeom prst="rect">
+                      <a:avLst/>
+                    </a:prstGeom>
+                  </pic:spPr>
+                </pic:pic>
+              </a:graphicData>
+            </a:graphic>
+          </wp:inline>
+        </w:drawing>
+      </w:r>
+    </w:p>
+    <w:p>
+      <w:pPr>
+        <w:pStyle w:val="Heading2"/>
+      </w:pPr>
+      <w:bookmarkStart w:id="5" w:name="_Toc534636612"/>
       <w:r>
         <w:t>Section 1.3</w:t>
       </w:r>
+      <w:bookmarkEnd w:id="5"/>
     </w:p>
     <w:tbl>
       <w:tblPr>
@@ -282,7 +1469,7 @@
                           <pic:cNvPicPr/>
                         </pic:nvPicPr>
                         <pic:blipFill>
-                          <a:blip r:embed="rId9" cstate="print">
+                          <a:blip r:embed="rId10" cstate="print">
                             <a:extLst>
                               <a:ext uri="{28A0092B-C50C-407E-A947-70E740481C1C}">
                                 <a14:useLocalDpi xmlns:a14="http://schemas.microsoft.com/office/drawing/2010/main" val="0"/>
@@ -332,6 +1519,133 @@
                       <pic:pic xmlns:pic="http://schemas.openxmlformats.org/drawingml/2006/picture">
                         <pic:nvPicPr>
                           <pic:cNvPr id="5" name="part1_accuracy_graph_cv.png"/>
+                          <pic:cNvPicPr/>
+                        </pic:nvPicPr>
+                        <pic:blipFill>
+                          <a:blip r:embed="rId12" cstate="print">
+                            <a:extLst>
+                              <a:ext uri="{28A0092B-C50C-407E-A947-70E740481C1C}">
+                                <a14:useLocalDpi xmlns:a14="http://schemas.microsoft.com/office/drawing/2010/main" val="0"/>
+                              </a:ext>
+                            </a:extLst>
+                          </a:blip>
+                          <a:stretch>
+                            <a:fillRect/>
+                          </a:stretch>
+                        </pic:blipFill>
+                        <pic:spPr>
+                          <a:xfrm>
+                            <a:off x="0" y="0"/>
+                            <a:ext cx="2880000" cy="2880000"/>
+                          </a:xfrm>
+                          <a:prstGeom prst="rect">
+                            <a:avLst/>
+                          </a:prstGeom>
+                        </pic:spPr>
+                      </pic:pic>
+                    </a:graphicData>
+                  </a:graphic>
+                </wp:inline>
+              </w:drawing>
+            </w:r>
+          </w:p>
+        </w:tc>
+      </w:tr>
+      <w:tr>
+        <w:tc>
+          <w:tcPr>
+            <w:tcW w:w="4868" w:type="dxa"/>
+          </w:tcPr>
+          <w:p>
+            <w:pPr>
+              <w:jc w:val="center"/>
+              <w:rPr>
+                <w:noProof/>
+              </w:rPr>
+            </w:pPr>
+            <w:r>
+              <w:rPr>
+                <w:noProof/>
+              </w:rPr>
+              <w:t>Part 1 Accuracy Graph</w:t>
+            </w:r>
+          </w:p>
+        </w:tc>
+        <w:tc>
+          <w:tcPr>
+            <w:tcW w:w="4868" w:type="dxa"/>
+          </w:tcPr>
+          <w:p>
+            <w:pPr>
+              <w:jc w:val="center"/>
+              <w:rPr>
+                <w:noProof/>
+              </w:rPr>
+            </w:pPr>
+            <w:r>
+              <w:rPr>
+                <w:noProof/>
+              </w:rPr>
+              <w:t>Part 1 Accuracy Graph with Cross Validation</w:t>
+            </w:r>
+          </w:p>
+        </w:tc>
+      </w:tr>
+      <w:tr>
+        <w:tc>
+          <w:tcPr>
+            <w:tcW w:w="4868" w:type="dxa"/>
+          </w:tcPr>
+          <w:p>
+            <w:pPr>
+              <w:jc w:val="center"/>
+              <w:rPr>
+                <w:noProof/>
+              </w:rPr>
+            </w:pPr>
+          </w:p>
+        </w:tc>
+        <w:tc>
+          <w:tcPr>
+            <w:tcW w:w="4868" w:type="dxa"/>
+          </w:tcPr>
+          <w:p>
+            <w:pPr>
+              <w:jc w:val="center"/>
+              <w:rPr>
+                <w:noProof/>
+              </w:rPr>
+            </w:pPr>
+          </w:p>
+        </w:tc>
+      </w:tr>
+      <w:tr>
+        <w:trPr>
+          <w:trHeight w:val="4668"/>
+        </w:trPr>
+        <w:tc>
+          <w:tcPr>
+            <w:tcW w:w="4868" w:type="dxa"/>
+          </w:tcPr>
+          <w:p>
+            <w:r>
+              <w:rPr>
+                <w:noProof/>
+              </w:rPr>
+              <w:lastRenderedPageBreak/>
+              <w:drawing>
+                <wp:inline distT="0" distB="0" distL="0" distR="0" wp14:anchorId="32FF4700" wp14:editId="6754E7EC">
+                  <wp:extent cx="2880000" cy="2880000"/>
+                  <wp:effectExtent l="0" t="0" r="3175" b="3175"/>
+                  <wp:docPr id="6" name="Picture 6"/>
+                  <wp:cNvGraphicFramePr>
+                    <a:graphicFrameLocks xmlns:a="http://schemas.openxmlformats.org/drawingml/2006/main" noChangeAspect="1"/>
+                  </wp:cNvGraphicFramePr>
+                  <a:graphic xmlns:a="http://schemas.openxmlformats.org/drawingml/2006/main">
+                    <a:graphicData uri="http://schemas.openxmlformats.org/drawingml/2006/picture">
+                      <pic:pic xmlns:pic="http://schemas.openxmlformats.org/drawingml/2006/picture">
+                        <pic:nvPicPr>
+                          <pic:cNvPr id="6" name="part2_accuracy_graph.png"/>
                           <pic:cNvPicPr/>
                         </pic:nvPicPr>
                         <pic:blipFill>
@@ -363,94 +1677,20 @@
             </w:r>
           </w:p>
         </w:tc>
-      </w:tr>
-      <w:tr>
         <w:tc>
           <w:tcPr>
             <w:tcW w:w="4868" w:type="dxa"/>
           </w:tcPr>
           <w:p>
-            <w:pPr>
-              <w:jc w:val="center"/>
-              <w:rPr>
-                <w:noProof/>
-              </w:rPr>
-            </w:pPr>
-            <w:r>
-              <w:rPr>
-                <w:noProof/>
-              </w:rPr>
-              <w:t>Part 1 Accuracy Graph</w:t>
-            </w:r>
-          </w:p>
-        </w:tc>
-        <w:tc>
-          <w:tcPr>
-            <w:tcW w:w="4868" w:type="dxa"/>
-          </w:tcPr>
-          <w:p>
-            <w:pPr>
-              <w:jc w:val="center"/>
-              <w:rPr>
-                <w:noProof/>
-              </w:rPr>
-            </w:pPr>
-            <w:r>
-              <w:rPr>
-                <w:noProof/>
-              </w:rPr>
-              <w:t>Part 1 Accuracy Graph with Cross Validation</w:t>
-            </w:r>
-          </w:p>
-        </w:tc>
-      </w:tr>
-      <w:tr>
-        <w:tc>
-          <w:tcPr>
-            <w:tcW w:w="4868" w:type="dxa"/>
-          </w:tcPr>
-          <w:p>
-            <w:pPr>
-              <w:jc w:val="center"/>
-              <w:rPr>
-                <w:noProof/>
-              </w:rPr>
-            </w:pPr>
-          </w:p>
-        </w:tc>
-        <w:tc>
-          <w:tcPr>
-            <w:tcW w:w="4868" w:type="dxa"/>
-          </w:tcPr>
-          <w:p>
-            <w:pPr>
-              <w:jc w:val="center"/>
-              <w:rPr>
-                <w:noProof/>
-              </w:rPr>
-            </w:pPr>
-          </w:p>
-        </w:tc>
-      </w:tr>
-      <w:tr>
-        <w:trPr>
-          <w:trHeight w:val="4668"/>
-        </w:trPr>
-        <w:tc>
-          <w:tcPr>
-            <w:tcW w:w="4868" w:type="dxa"/>
-          </w:tcPr>
-          <w:p>
-            <w:r>
-              <w:rPr>
-                <w:noProof/>
-              </w:rPr>
-              <w:lastRenderedPageBreak/>
+            <w:r>
+              <w:rPr>
+                <w:noProof/>
+              </w:rPr>
               <w:drawing>
-                <wp:inline distT="0" distB="0" distL="0" distR="0" wp14:anchorId="32FF4700" wp14:editId="6754E7EC">
+                <wp:inline distT="0" distB="0" distL="0" distR="0" wp14:anchorId="12F859BB" wp14:editId="0E7754F7">
                   <wp:extent cx="2880000" cy="2880000"/>
                   <wp:effectExtent l="0" t="0" r="3175" b="3175"/>
-                  <wp:docPr id="6" name="Picture 6"/>
+                  <wp:docPr id="7" name="Picture 7"/>
                   <wp:cNvGraphicFramePr>
                     <a:graphicFrameLocks xmlns:a="http://schemas.openxmlformats.org/drawingml/2006/main" noChangeAspect="1"/>
                   </wp:cNvGraphicFramePr>
@@ -458,11 +1698,11 @@
                     <a:graphicData uri="http://schemas.openxmlformats.org/drawingml/2006/picture">
                       <pic:pic xmlns:pic="http://schemas.openxmlformats.org/drawingml/2006/picture">
                         <pic:nvPicPr>
-                          <pic:cNvPr id="6" name="part2_accuracy_graph.png"/>
+                          <pic:cNvPr id="7" name="part2_accuracy_graph_cv.png"/>
                           <pic:cNvPicPr/>
                         </pic:nvPicPr>
                         <pic:blipFill>
-                          <a:blip r:embed="rId10" cstate="print">
+                          <a:blip r:embed="rId13" cstate="print">
                             <a:extLst>
                               <a:ext uri="{28A0092B-C50C-407E-A947-70E740481C1C}">
                                 <a14:useLocalDpi xmlns:a14="http://schemas.microsoft.com/office/drawing/2010/main" val="0"/>
@@ -490,59 +1730,6 @@
             </w:r>
           </w:p>
         </w:tc>
-        <w:tc>
-          <w:tcPr>
-            <w:tcW w:w="4868" w:type="dxa"/>
-          </w:tcPr>
-          <w:p>
-            <w:r>
-              <w:rPr>
-                <w:noProof/>
-              </w:rPr>
-              <w:drawing>
-                <wp:inline distT="0" distB="0" distL="0" distR="0" wp14:anchorId="12F859BB" wp14:editId="0E7754F7">
-                  <wp:extent cx="2880000" cy="2880000"/>
-                  <wp:effectExtent l="0" t="0" r="3175" b="3175"/>
-                  <wp:docPr id="7" name="Picture 7"/>
-                  <wp:cNvGraphicFramePr>
-                    <a:graphicFrameLocks xmlns:a="http://schemas.openxmlformats.org/drawingml/2006/main" noChangeAspect="1"/>
-                  </wp:cNvGraphicFramePr>
-                  <a:graphic xmlns:a="http://schemas.openxmlformats.org/drawingml/2006/main">
-                    <a:graphicData uri="http://schemas.openxmlformats.org/drawingml/2006/picture">
-                      <pic:pic xmlns:pic="http://schemas.openxmlformats.org/drawingml/2006/picture">
-                        <pic:nvPicPr>
-                          <pic:cNvPr id="7" name="part2_accuracy_graph_cv.png"/>
-                          <pic:cNvPicPr/>
-                        </pic:nvPicPr>
-                        <pic:blipFill>
-                          <a:blip r:embed="rId12" cstate="print">
-                            <a:extLst>
-                              <a:ext uri="{28A0092B-C50C-407E-A947-70E740481C1C}">
-                                <a14:useLocalDpi xmlns:a14="http://schemas.microsoft.com/office/drawing/2010/main" val="0"/>
-                              </a:ext>
-                            </a:extLst>
-                          </a:blip>
-                          <a:stretch>
-                            <a:fillRect/>
-                          </a:stretch>
-                        </pic:blipFill>
-                        <pic:spPr>
-                          <a:xfrm>
-                            <a:off x="0" y="0"/>
-                            <a:ext cx="2880000" cy="2880000"/>
-                          </a:xfrm>
-                          <a:prstGeom prst="rect">
-                            <a:avLst/>
-                          </a:prstGeom>
-                        </pic:spPr>
-                      </pic:pic>
-                    </a:graphicData>
-                  </a:graphic>
-                </wp:inline>
-              </w:drawing>
-            </w:r>
-          </w:p>
-        </w:tc>
       </w:tr>
       <w:tr>
         <w:trPr>
@@ -593,38 +1780,46 @@
       <w:pPr>
         <w:pStyle w:val="Heading2"/>
       </w:pPr>
+      <w:bookmarkStart w:id="6" w:name="_Toc534636613"/>
       <w:r>
         <w:t>Section 1.4</w:t>
       </w:r>
+      <w:bookmarkEnd w:id="6"/>
     </w:p>
     <w:p/>
     <w:p>
       <w:pPr>
         <w:pStyle w:val="Heading2"/>
       </w:pPr>
+      <w:bookmarkStart w:id="7" w:name="_Toc534636614"/>
       <w:r>
         <w:t>Section 1.5</w:t>
       </w:r>
+      <w:bookmarkEnd w:id="7"/>
     </w:p>
     <w:p/>
     <w:p>
       <w:pPr>
         <w:pStyle w:val="Heading1"/>
       </w:pPr>
+      <w:bookmarkStart w:id="8" w:name="_Toc534636615"/>
       <w:r>
         <w:t>Section</w:t>
       </w:r>
       <w:r>
         <w:t xml:space="preserve"> 2</w:t>
       </w:r>
+      <w:bookmarkEnd w:id="8"/>
     </w:p>
     <w:p>
       <w:pPr>
         <w:pStyle w:val="Heading2"/>
       </w:pPr>
+      <w:bookmarkStart w:id="9" w:name="_Toc534636616"/>
       <w:r>
         <w:t>Section 2.1</w:t>
       </w:r>
+      <w:bookmarkEnd w:id="9"/>
     </w:p>
     <w:p>
       <w:proofErr w:type="spellStart"/>
@@ -657,7 +1852,7 @@
                     <pic:cNvPicPr/>
                   </pic:nvPicPr>
                   <pic:blipFill>
-                    <a:blip r:embed="rId13" cstate="print">
+                    <a:blip r:embed="rId14" cstate="print">
                       <a:extLst>
                         <a:ext uri="{28A0092B-C50C-407E-A947-70E740481C1C}">
                           <a14:useLocalDpi xmlns:a14="http://schemas.microsoft.com/office/drawing/2010/main" val="0"/>
@@ -1167,10 +2362,12 @@
       <w:pPr>
         <w:pStyle w:val="Heading2"/>
       </w:pPr>
+      <w:bookmarkStart w:id="10" w:name="_Toc534636617"/>
       <w:r>
         <w:lastRenderedPageBreak/>
         <w:t>Section 2.2</w:t>
       </w:r>
+      <w:bookmarkEnd w:id="10"/>
     </w:p>
     <w:p>
       <w:proofErr w:type="spellStart"/>
@@ -1203,7 +2400,7 @@
                     <pic:cNvPicPr/>
                   </pic:nvPicPr>
                   <pic:blipFill>
-                    <a:blip r:embed="rId14" cstate="print">
+                    <a:blip r:embed="rId15" cstate="print">
                       <a:extLst>
                         <a:ext uri="{28A0092B-C50C-407E-A947-70E740481C1C}">
                           <a14:useLocalDpi xmlns:a14="http://schemas.microsoft.com/office/drawing/2010/main" val="0"/>
@@ -1722,49 +2919,54 @@
       <w:pPr>
         <w:pStyle w:val="Heading2"/>
       </w:pPr>
+      <w:bookmarkStart w:id="11" w:name="_Toc534636618"/>
       <w:r>
         <w:t>Section 2.3</w:t>
       </w:r>
+      <w:bookmarkEnd w:id="11"/>
     </w:p>
     <w:p/>
     <w:p>
       <w:pPr>
         <w:pStyle w:val="Heading1"/>
       </w:pPr>
+      <w:bookmarkStart w:id="12" w:name="_Toc534636619"/>
       <w:r>
-        <w:t>Sect</w:t>
+        <w:t>Section 3</w:t>
       </w:r>
-      <w:bookmarkStart w:id="0" w:name="_GoBack"/>
-      <w:bookmarkEnd w:id="0"/>
-      <w:r>
-        <w:t>ion 3</w:t>
-      </w:r>
+      <w:bookmarkEnd w:id="12"/>
     </w:p>
     <w:p>
       <w:pPr>
         <w:pStyle w:val="Heading2"/>
       </w:pPr>
+      <w:bookmarkStart w:id="13" w:name="_Toc534636620"/>
       <w:r>
         <w:t>Section 3.1</w:t>
       </w:r>
+      <w:bookmarkEnd w:id="13"/>
     </w:p>
     <w:p/>
     <w:p>
       <w:pPr>
         <w:pStyle w:val="Heading2"/>
       </w:pPr>
+      <w:bookmarkStart w:id="14" w:name="_Toc534636621"/>
       <w:r>
         <w:t>Section 3.2</w:t>
       </w:r>
+      <w:bookmarkEnd w:id="14"/>
     </w:p>
     <w:p/>
     <w:p>
       <w:pPr>
         <w:pStyle w:val="Heading1"/>
       </w:pPr>
+      <w:bookmarkStart w:id="15" w:name="_Toc534636622"/>
       <w:r>
         <w:t>Section 4</w:t>
       </w:r>
+      <w:bookmarkEnd w:id="15"/>
     </w:p>
     <w:p/>
     <w:p>
@@ -1774,17 +2976,19 @@
           <w:shd w:val="clear" w:color="auto" w:fill="FFFFFF"/>
         </w:rPr>
       </w:pPr>
+      <w:bookmarkStart w:id="16" w:name="_Toc534636623"/>
       <w:r>
         <w:rPr>
           <w:shd w:val="clear" w:color="auto" w:fill="FFFFFF"/>
         </w:rPr>
         <w:t>Conclusions</w:t>
       </w:r>
+      <w:bookmarkEnd w:id="16"/>
     </w:p>
     <w:p/>
     <w:sectPr>
-      <w:headerReference w:type="default" r:id="rId15"/>
-      <w:footerReference w:type="default" r:id="rId16"/>
+      <w:headerReference w:type="default" r:id="rId16"/>
+      <w:footerReference w:type="default" r:id="rId17"/>
       <w:pgSz w:w="11906" w:h="16838"/>
       <w:pgMar w:top="1281" w:right="1080" w:bottom="851" w:left="1080" w:header="426" w:footer="148" w:gutter="0"/>
       <w:cols w:space="708"/>
@@ -2668,6 +3872,203 @@
       </w:tblBorders>
     </w:tblPr>
   </w:style>
+  <w:style w:type="paragraph" w:styleId="TOCHeading">
+    <w:name w:val="TOC Heading"/>
+    <w:basedOn w:val="Heading1"/>
+    <w:next w:val="Normal"/>
+    <w:uiPriority w:val="39"/>
+    <w:unhideWhenUsed/>
+    <w:qFormat/>
+    <w:rsid w:val="006F5E45"/>
+    <w:pPr>
+      <w:spacing w:before="480" w:after="0" w:line="276" w:lineRule="auto"/>
+      <w:outlineLvl w:val="9"/>
+    </w:pPr>
+    <w:rPr>
+      <w:rFonts w:asciiTheme="majorHAnsi" w:hAnsiTheme="majorHAnsi"/>
+      <w:bCs/>
+      <w:color w:val="2E74B5" w:themeColor="accent1" w:themeShade="BF"/>
+      <w:sz w:val="28"/>
+      <w:szCs w:val="28"/>
+      <w:lang w:val="en-US"/>
+    </w:rPr>
+  </w:style>
+  <w:style w:type="paragraph" w:styleId="TOC1">
+    <w:name w:val="toc 1"/>
+    <w:basedOn w:val="Normal"/>
+    <w:next w:val="Normal"/>
+    <w:autoRedefine/>
+    <w:uiPriority w:val="39"/>
+    <w:unhideWhenUsed/>
+    <w:rsid w:val="006F5E45"/>
+    <w:pPr>
+      <w:spacing w:before="120"/>
+    </w:pPr>
+    <w:rPr>
+      <w:rFonts w:asciiTheme="minorHAnsi" w:hAnsiTheme="minorHAnsi" w:cstheme="minorHAnsi"/>
+      <w:b/>
+      <w:bCs/>
+      <w:i/>
+      <w:iCs/>
+    </w:rPr>
+  </w:style>
+  <w:style w:type="paragraph" w:styleId="TOC2">
+    <w:name w:val="toc 2"/>
+    <w:basedOn w:val="Normal"/>
+    <w:next w:val="Normal"/>
+    <w:autoRedefine/>
+    <w:uiPriority w:val="39"/>
+    <w:unhideWhenUsed/>
+    <w:rsid w:val="006F5E45"/>
+    <w:pPr>
+      <w:spacing w:before="120"/>
+      <w:ind w:left="240"/>
+    </w:pPr>
+    <w:rPr>
+      <w:rFonts w:asciiTheme="minorHAnsi" w:hAnsiTheme="minorHAnsi" w:cstheme="minorHAnsi"/>
+      <w:b/>
+      <w:bCs/>
+      <w:sz w:val="22"/>
+      <w:szCs w:val="22"/>
+    </w:rPr>
+  </w:style>
+  <w:style w:type="character" w:styleId="Hyperlink">
+    <w:name w:val="Hyperlink"/>
+    <w:basedOn w:val="DefaultParagraphFont"/>
+    <w:uiPriority w:val="99"/>
+    <w:unhideWhenUsed/>
+    <w:rsid w:val="006F5E45"/>
+    <w:rPr>
+      <w:color w:val="0563C1" w:themeColor="hyperlink"/>
+      <w:u w:val="single"/>
+    </w:rPr>
+  </w:style>
+  <w:style w:type="paragraph" w:styleId="TOC3">
+    <w:name w:val="toc 3"/>
+    <w:basedOn w:val="Normal"/>
+    <w:next w:val="Normal"/>
+    <w:autoRedefine/>
+    <w:uiPriority w:val="39"/>
+    <w:semiHidden/>
+    <w:unhideWhenUsed/>
+    <w:rsid w:val="006F5E45"/>
+    <w:pPr>
+      <w:ind w:left="480"/>
+    </w:pPr>
+    <w:rPr>
+      <w:rFonts w:asciiTheme="minorHAnsi" w:hAnsiTheme="minorHAnsi" w:cstheme="minorHAnsi"/>
+      <w:sz w:val="20"/>
+      <w:szCs w:val="20"/>
+    </w:rPr>
+  </w:style>
+  <w:style w:type="paragraph" w:styleId="TOC4">
+    <w:name w:val="toc 4"/>
+    <w:basedOn w:val="Normal"/>
+    <w:next w:val="Normal"/>
+    <w:autoRedefine/>
+    <w:uiPriority w:val="39"/>
+    <w:semiHidden/>
+    <w:unhideWhenUsed/>
+    <w:rsid w:val="006F5E45"/>
+    <w:pPr>
+      <w:ind w:left="720"/>
+    </w:pPr>
+    <w:rPr>
+      <w:rFonts w:asciiTheme="minorHAnsi" w:hAnsiTheme="minorHAnsi" w:cstheme="minorHAnsi"/>
+      <w:sz w:val="20"/>
+      <w:szCs w:val="20"/>
+    </w:rPr>
+  </w:style>
+  <w:style w:type="paragraph" w:styleId="TOC5">
+    <w:name w:val="toc 5"/>
+    <w:basedOn w:val="Normal"/>
+    <w:next w:val="Normal"/>
+    <w:autoRedefine/>
+    <w:uiPriority w:val="39"/>
+    <w:semiHidden/>
+    <w:unhideWhenUsed/>
+    <w:rsid w:val="006F5E45"/>
+    <w:pPr>
+      <w:ind w:left="960"/>
+    </w:pPr>
+    <w:rPr>
+      <w:rFonts w:asciiTheme="minorHAnsi" w:hAnsiTheme="minorHAnsi" w:cstheme="minorHAnsi"/>
+      <w:sz w:val="20"/>
+      <w:szCs w:val="20"/>
+    </w:rPr>
+  </w:style>
+  <w:style w:type="paragraph" w:styleId="TOC6">
+    <w:name w:val="toc 6"/>
+    <w:basedOn w:val="Normal"/>
+    <w:next w:val="Normal"/>
+    <w:autoRedefine/>
+    <w:uiPriority w:val="39"/>
+    <w:semiHidden/>
+    <w:unhideWhenUsed/>
+    <w:rsid w:val="006F5E45"/>
+    <w:pPr>
+      <w:ind w:left="1200"/>
+    </w:pPr>
+    <w:rPr>
+      <w:rFonts w:asciiTheme="minorHAnsi" w:hAnsiTheme="minorHAnsi" w:cstheme="minorHAnsi"/>
+      <w:sz w:val="20"/>
+      <w:szCs w:val="20"/>
+    </w:rPr>
+  </w:style>
+  <w:style w:type="paragraph" w:styleId="TOC7">
+    <w:name w:val="toc 7"/>
+    <w:basedOn w:val="Normal"/>
+    <w:next w:val="Normal"/>
+    <w:autoRedefine/>
+    <w:uiPriority w:val="39"/>
+    <w:semiHidden/>
+    <w:unhideWhenUsed/>
+    <w:rsid w:val="006F5E45"/>
+    <w:pPr>
+      <w:ind w:left="1440"/>
+    </w:pPr>
+    <w:rPr>
+      <w:rFonts w:asciiTheme="minorHAnsi" w:hAnsiTheme="minorHAnsi" w:cstheme="minorHAnsi"/>
+      <w:sz w:val="20"/>
+      <w:szCs w:val="20"/>
+    </w:rPr>
+  </w:style>
+  <w:style w:type="paragraph" w:styleId="TOC8">
+    <w:name w:val="toc 8"/>
+    <w:basedOn w:val="Normal"/>
+    <w:next w:val="Normal"/>
+    <w:autoRedefine/>
+    <w:uiPriority w:val="39"/>
+    <w:semiHidden/>
+    <w:unhideWhenUsed/>
+    <w:rsid w:val="006F5E45"/>
+    <w:pPr>
+      <w:ind w:left="1680"/>
+    </w:pPr>
+    <w:rPr>
+      <w:rFonts w:asciiTheme="minorHAnsi" w:hAnsiTheme="minorHAnsi" w:cstheme="minorHAnsi"/>
+      <w:sz w:val="20"/>
+      <w:szCs w:val="20"/>
+    </w:rPr>
+  </w:style>
+  <w:style w:type="paragraph" w:styleId="TOC9">
+    <w:name w:val="toc 9"/>
+    <w:basedOn w:val="Normal"/>
+    <w:next w:val="Normal"/>
+    <w:autoRedefine/>
+    <w:uiPriority w:val="39"/>
+    <w:semiHidden/>
+    <w:unhideWhenUsed/>
+    <w:rsid w:val="006F5E45"/>
+    <w:pPr>
+      <w:ind w:left="1920"/>
+    </w:pPr>
+    <w:rPr>
+      <w:rFonts w:asciiTheme="minorHAnsi" w:hAnsiTheme="minorHAnsi" w:cstheme="minorHAnsi"/>
+      <w:sz w:val="20"/>
+      <w:szCs w:val="20"/>
+    </w:rPr>
+  </w:style>
 </w:styles>
 </file>
 
@@ -3061,6 +4462,10 @@
 </p:properties>
 </file>
 
+<file path=customXml/item4.xml><?xml version="1.0" encoding="utf-8"?>
+<b:Sources xmlns:b="http://schemas.openxmlformats.org/officeDocument/2006/bibliography" xmlns="http://schemas.openxmlformats.org/officeDocument/2006/bibliography" SelectedStyle="/APASixthEditionOfficeOnline.xsl" StyleName="APA" Version="6"/>
+</file>
+
 <file path=customXml/itemProps1.xml><?xml version="1.0" encoding="utf-8"?>
 <ds:datastoreItem xmlns:ds="http://schemas.openxmlformats.org/officeDocument/2006/customXml" ds:itemID="{18D30BCF-9665-46B6-99ED-05DA9414D515}">
   <ds:schemaRefs>
@@ -3092,4 +4497,12 @@
     <ds:schemaRef ds:uri="http://schemas.microsoft.com/office/infopath/2007/PartnerControls"/>
   </ds:schemaRefs>
 </ds:datastoreItem>
+</file>
+
+<file path=customXml/itemProps4.xml><?xml version="1.0" encoding="utf-8"?>
+<ds:datastoreItem xmlns:ds="http://schemas.openxmlformats.org/officeDocument/2006/customXml" ds:itemID="{B539DAAE-2957-204A-9113-FD9E2A43B88D}">
+  <ds:schemaRefs>
+    <ds:schemaRef ds:uri="http://schemas.openxmlformats.org/officeDocument/2006/bibliography"/>
+  </ds:schemaRefs>
+</ds:datastoreItem>
 </file>
</xml_diff>